<commit_message>
finished assignment and adding all files
</commit_message>
<xml_diff>
--- a/assignment03/Assignment03_Xiao.docx
+++ b/assignment03/Assignment03_Xiao.docx
@@ -3,31 +3,2416 @@
 <w:document xmlns:wpc="http://schemas.microsoft.com/office/word/2010/wordprocessingCanvas" xmlns:cx="http://schemas.microsoft.com/office/drawing/2014/chartex" xmlns:cx1="http://schemas.microsoft.com/office/drawing/2015/9/8/chartex" xmlns:cx2="http://schemas.microsoft.com/office/drawing/2015/10/21/chartex" xmlns:cx3="http://schemas.microsoft.com/office/drawing/2016/5/9/chartex" xmlns:cx4="http://schemas.microsoft.com/office/drawing/2016/5/10/chartex" xmlns:cx5="http://schemas.microsoft.com/office/drawing/2016/5/11/chartex" xmlns:cx6="http://schemas.microsoft.com/office/drawing/2016/5/12/chartex" xmlns:cx7="http://schemas.microsoft.com/office/drawing/2016/5/13/chartex" xmlns:cx8="http://schemas.microsoft.com/office/drawing/2016/5/14/chartex" xmlns:mc="http://schemas.openxmlformats.org/markup-compatibility/2006" xmlns:aink="http://schemas.microsoft.com/office/drawing/2016/ink" xmlns:am3d="http://schemas.microsoft.com/office/drawing/2017/model3d" xmlns:o="urn:schemas-microsoft-com:office:office" xmlns:r="http://schemas.openxmlformats.org/officeDocument/2006/relationships" xmlns:m="http://schemas.openxmlformats.org/officeDocument/2006/math" xmlns:v="urn:schemas-microsoft-com:vml" xmlns:wp14="http://schemas.microsoft.com/office/word/2010/wordprocessingDrawing" xmlns:wp="http://schemas.openxmlformats.org/drawingml/2006/wordprocessingDrawing" xmlns:w10="urn:schemas-microsoft-com:office:word" xmlns:w="http://schemas.openxmlformats.org/wordprocessingml/2006/main" xmlns:w14="http://schemas.microsoft.com/office/word/2010/wordml" xmlns:w15="http://schemas.microsoft.com/office/word/2012/wordml" xmlns:w16cid="http://schemas.microsoft.com/office/word/2016/wordml/cid" xmlns:w16se="http://schemas.microsoft.com/office/word/2015/wordml/symex" xmlns:wpg="http://schemas.microsoft.com/office/word/2010/wordprocessingGroup" xmlns:wpi="http://schemas.microsoft.com/office/word/2010/wordprocessingInk" xmlns:wne="http://schemas.microsoft.com/office/word/2006/wordml" xmlns:wps="http://schemas.microsoft.com/office/word/2010/wordprocessingShape" mc:Ignorable="w14 w15 w16se w16cid wp14">
   <w:body>
     <w:p>
-      <w:r>
-        <w:t>MSDS 456</w:t>
-      </w:r>
-    </w:p>
-    <w:p>
-      <w:r>
+      <w:pPr>
+        <w:rPr>
+          <w:rFonts w:asciiTheme="majorHAnsi" w:hAnsiTheme="majorHAnsi" w:cstheme="majorHAnsi"/>
+        </w:rPr>
+      </w:pPr>
+      <w:r>
+        <w:rPr>
+          <w:rFonts w:asciiTheme="majorHAnsi" w:hAnsiTheme="majorHAnsi" w:cstheme="majorHAnsi"/>
+        </w:rPr>
+        <w:t>MSDS 456 Basketball Assignment</w:t>
+      </w:r>
+    </w:p>
+    <w:p>
+      <w:pPr>
+        <w:rPr>
+          <w:rFonts w:asciiTheme="majorHAnsi" w:hAnsiTheme="majorHAnsi" w:cstheme="majorHAnsi"/>
+        </w:rPr>
+      </w:pPr>
+      <w:r>
+        <w:rPr>
+          <w:rFonts w:asciiTheme="majorHAnsi" w:hAnsiTheme="majorHAnsi" w:cstheme="majorHAnsi"/>
+        </w:rPr>
         <w:t>Benjamin Xiao</w:t>
       </w:r>
     </w:p>
     <w:p>
-      <w:r>
-        <w:t>Basketball Assignment: Team Construction and Player Types</w:t>
-      </w:r>
-    </w:p>
-    <w:p>
-      <w:r>
-        <w:t xml:space="preserve">Team: Portland </w:t>
+      <w:pPr>
+        <w:rPr>
+          <w:rFonts w:asciiTheme="majorHAnsi" w:hAnsiTheme="majorHAnsi" w:cstheme="majorHAnsi"/>
+          <w:b/>
+          <w:bCs/>
+        </w:rPr>
+      </w:pPr>
+      <w:r>
+        <w:rPr>
+          <w:rFonts w:asciiTheme="majorHAnsi" w:hAnsiTheme="majorHAnsi" w:cstheme="majorHAnsi"/>
+          <w:b/>
+          <w:bCs/>
+        </w:rPr>
+        <w:t>Team: Portland Trail Blazers</w:t>
+      </w:r>
+    </w:p>
+    <w:p>
+      <w:pPr>
+        <w:pStyle w:val="ListParagraph"/>
+        <w:numPr>
+          <w:ilvl w:val="0"/>
+          <w:numId w:val="2"/>
+        </w:numPr>
+        <w:rPr>
+          <w:rFonts w:asciiTheme="majorHAnsi" w:hAnsiTheme="majorHAnsi" w:cstheme="majorHAnsi"/>
+          <w:b/>
+          <w:bCs/>
+          <w:shd w:val="clear" w:color="auto" w:fill="FFFFFF"/>
+        </w:rPr>
+      </w:pPr>
+      <w:bookmarkStart w:id="0" w:name="_GoBack"/>
+      <w:r>
+        <w:rPr>
+          <w:rFonts w:asciiTheme="majorHAnsi" w:hAnsiTheme="majorHAnsi" w:cstheme="majorHAnsi"/>
+          <w:b/>
+          <w:bCs/>
+          <w:shd w:val="clear" w:color="auto" w:fill="FFFFFF"/>
+        </w:rPr>
+        <w:t>Using the four-factor model discussed in Chapter 28 of Mathletics, determine where we ranked in the NBA last season and how we currently stack up so far this season. Briefly describe where we are deficient and where we excel.</w:t>
+      </w:r>
+    </w:p>
+    <w:bookmarkEnd w:id="0"/>
+    <w:p>
+      <w:pPr>
+        <w:spacing w:line="480" w:lineRule="auto"/>
+        <w:rPr>
+          <w:rFonts w:asciiTheme="majorHAnsi" w:hAnsiTheme="majorHAnsi" w:cstheme="majorHAnsi"/>
+        </w:rPr>
+      </w:pPr>
+      <w:r>
+        <w:rPr>
+          <w:rFonts w:asciiTheme="majorHAnsi" w:hAnsiTheme="majorHAnsi" w:cstheme="majorHAnsi"/>
+        </w:rPr>
+        <w:t xml:space="preserve">The data is gathered from NBA.com/stats </w:t>
+      </w:r>
+      <w:r>
+        <w:rPr>
+          <w:rFonts w:asciiTheme="majorHAnsi" w:hAnsiTheme="majorHAnsi" w:cstheme="majorHAnsi"/>
+        </w:rPr>
+        <w:t>and uses effective field goal percentage, free throw attempt rate, turnover rate, and offensive rebounding rate to comprise the four-factor model. The data for this analysis only includes the current season up until the all-star break where the last games were played on February 14</w:t>
+      </w:r>
+      <w:r>
+        <w:rPr>
+          <w:rFonts w:asciiTheme="majorHAnsi" w:hAnsiTheme="majorHAnsi" w:cstheme="majorHAnsi"/>
+          <w:vertAlign w:val="superscript"/>
+        </w:rPr>
+        <w:t>th</w:t>
+      </w:r>
+      <w:r>
+        <w:rPr>
+          <w:rFonts w:asciiTheme="majorHAnsi" w:hAnsiTheme="majorHAnsi" w:cstheme="majorHAnsi"/>
+        </w:rPr>
+        <w:t xml:space="preserve">, 2020. We will then get a broad look at both how our team and the opponents’ teams relatively fare. </w:t>
+      </w:r>
+    </w:p>
+    <w:tbl>
+      <w:tblPr>
+        <w:tblStyle w:val="TableGrid"/>
+        <w:tblW w:w="9349" w:type="dxa"/>
+        <w:tblLook w:val="04A0" w:firstRow="1" w:lastRow="0" w:firstColumn="1" w:lastColumn="0" w:noHBand="0" w:noVBand="1"/>
+      </w:tblPr>
+      <w:tblGrid>
+        <w:gridCol w:w="3116"/>
+        <w:gridCol w:w="3116"/>
+        <w:gridCol w:w="3117"/>
+      </w:tblGrid>
+      <w:tr>
+        <w:tc>
+          <w:tcPr>
+            <w:tcW w:w="3116" w:type="dxa"/>
+          </w:tcPr>
+          <w:p>
+            <w:pPr>
+              <w:rPr>
+                <w:rFonts w:asciiTheme="majorHAnsi" w:hAnsiTheme="majorHAnsi" w:cstheme="majorHAnsi"/>
+              </w:rPr>
+            </w:pPr>
+            <w:r>
+              <w:rPr>
+                <w:rFonts w:asciiTheme="majorHAnsi" w:hAnsiTheme="majorHAnsi" w:cstheme="majorHAnsi"/>
+              </w:rPr>
+              <w:t xml:space="preserve">Category </w:t>
+            </w:r>
+          </w:p>
+        </w:tc>
+        <w:tc>
+          <w:tcPr>
+            <w:tcW w:w="3116" w:type="dxa"/>
+          </w:tcPr>
+          <w:p>
+            <w:pPr>
+              <w:rPr>
+                <w:rFonts w:asciiTheme="majorHAnsi" w:hAnsiTheme="majorHAnsi" w:cstheme="majorHAnsi"/>
+              </w:rPr>
+            </w:pPr>
+            <w:proofErr w:type="gramStart"/>
+            <w:r>
+              <w:rPr>
+                <w:rFonts w:asciiTheme="majorHAnsi" w:hAnsiTheme="majorHAnsi" w:cstheme="majorHAnsi"/>
+              </w:rPr>
+              <w:t>Value(</w:t>
+            </w:r>
+            <w:proofErr w:type="gramEnd"/>
+            <w:r>
+              <w:rPr>
+                <w:rFonts w:asciiTheme="majorHAnsi" w:hAnsiTheme="majorHAnsi" w:cstheme="majorHAnsi"/>
+              </w:rPr>
+              <w:t>Difference in Offense – Defense)</w:t>
+            </w:r>
+          </w:p>
+        </w:tc>
+        <w:tc>
+          <w:tcPr>
+            <w:tcW w:w="3117" w:type="dxa"/>
+          </w:tcPr>
+          <w:p>
+            <w:pPr>
+              <w:rPr>
+                <w:rFonts w:asciiTheme="majorHAnsi" w:hAnsiTheme="majorHAnsi" w:cstheme="majorHAnsi"/>
+              </w:rPr>
+            </w:pPr>
+            <w:r>
+              <w:rPr>
+                <w:rFonts w:asciiTheme="majorHAnsi" w:hAnsiTheme="majorHAnsi" w:cstheme="majorHAnsi"/>
+              </w:rPr>
+              <w:t>Rank</w:t>
+            </w:r>
+          </w:p>
+        </w:tc>
+      </w:tr>
+      <w:tr>
+        <w:trPr>
+          <w:trHeight w:val="368"/>
+        </w:trPr>
+        <w:tc>
+          <w:tcPr>
+            <w:tcW w:w="3116" w:type="dxa"/>
+          </w:tcPr>
+          <w:p>
+            <w:pPr>
+              <w:rPr>
+                <w:rFonts w:asciiTheme="majorHAnsi" w:hAnsiTheme="majorHAnsi" w:cstheme="majorHAnsi"/>
+              </w:rPr>
+            </w:pPr>
+            <w:r>
+              <w:rPr>
+                <w:rFonts w:asciiTheme="majorHAnsi" w:hAnsiTheme="majorHAnsi" w:cstheme="majorHAnsi"/>
+              </w:rPr>
+              <w:t>EFG</w:t>
+            </w:r>
+          </w:p>
+        </w:tc>
+        <w:tc>
+          <w:tcPr>
+            <w:tcW w:w="3116" w:type="dxa"/>
+          </w:tcPr>
+          <w:p>
+            <w:pPr>
+              <w:rPr>
+                <w:rFonts w:asciiTheme="majorHAnsi" w:hAnsiTheme="majorHAnsi" w:cstheme="majorHAnsi"/>
+              </w:rPr>
+            </w:pPr>
+            <w:r>
+              <w:rPr>
+                <w:rFonts w:asciiTheme="majorHAnsi" w:hAnsiTheme="majorHAnsi" w:cstheme="majorHAnsi"/>
+              </w:rPr>
+              <w:t>0.012</w:t>
+            </w:r>
+          </w:p>
+          <w:p>
+            <w:pPr>
+              <w:rPr>
+                <w:rFonts w:asciiTheme="majorHAnsi" w:hAnsiTheme="majorHAnsi" w:cstheme="majorHAnsi"/>
+              </w:rPr>
+            </w:pPr>
+          </w:p>
+        </w:tc>
+        <w:tc>
+          <w:tcPr>
+            <w:tcW w:w="3117" w:type="dxa"/>
+          </w:tcPr>
+          <w:p>
+            <w:pPr>
+              <w:rPr>
+                <w:rFonts w:asciiTheme="majorHAnsi" w:hAnsiTheme="majorHAnsi" w:cstheme="majorHAnsi"/>
+              </w:rPr>
+            </w:pPr>
+            <w:r>
+              <w:rPr>
+                <w:rFonts w:asciiTheme="majorHAnsi" w:hAnsiTheme="majorHAnsi" w:cstheme="majorHAnsi"/>
+              </w:rPr>
+              <w:t>10</w:t>
+            </w:r>
+          </w:p>
+        </w:tc>
+      </w:tr>
+      <w:tr>
+        <w:tc>
+          <w:tcPr>
+            <w:tcW w:w="3116" w:type="dxa"/>
+          </w:tcPr>
+          <w:p>
+            <w:pPr>
+              <w:rPr>
+                <w:rFonts w:asciiTheme="majorHAnsi" w:hAnsiTheme="majorHAnsi" w:cstheme="majorHAnsi"/>
+              </w:rPr>
+            </w:pPr>
+            <w:r>
+              <w:rPr>
+                <w:rFonts w:asciiTheme="majorHAnsi" w:hAnsiTheme="majorHAnsi" w:cstheme="majorHAnsi"/>
+              </w:rPr>
+              <w:t>FT rate</w:t>
+            </w:r>
+          </w:p>
+        </w:tc>
+        <w:tc>
+          <w:tcPr>
+            <w:tcW w:w="3116" w:type="dxa"/>
+          </w:tcPr>
+          <w:p>
+            <w:pPr>
+              <w:rPr>
+                <w:rFonts w:asciiTheme="majorHAnsi" w:hAnsiTheme="majorHAnsi" w:cstheme="majorHAnsi"/>
+              </w:rPr>
+            </w:pPr>
+            <w:r>
+              <w:rPr>
+                <w:rFonts w:asciiTheme="majorHAnsi" w:hAnsiTheme="majorHAnsi" w:cstheme="majorHAnsi"/>
+              </w:rPr>
+              <w:t>0.012</w:t>
+            </w:r>
+          </w:p>
+        </w:tc>
+        <w:tc>
+          <w:tcPr>
+            <w:tcW w:w="3117" w:type="dxa"/>
+          </w:tcPr>
+          <w:p>
+            <w:pPr>
+              <w:rPr>
+                <w:rFonts w:asciiTheme="majorHAnsi" w:hAnsiTheme="majorHAnsi" w:cstheme="majorHAnsi"/>
+              </w:rPr>
+            </w:pPr>
+            <w:r>
+              <w:rPr>
+                <w:rFonts w:asciiTheme="majorHAnsi" w:hAnsiTheme="majorHAnsi" w:cstheme="majorHAnsi"/>
+              </w:rPr>
+              <w:t>13</w:t>
+            </w:r>
+          </w:p>
+        </w:tc>
+      </w:tr>
+      <w:tr>
+        <w:tc>
+          <w:tcPr>
+            <w:tcW w:w="3116" w:type="dxa"/>
+          </w:tcPr>
+          <w:p>
+            <w:pPr>
+              <w:rPr>
+                <w:rFonts w:asciiTheme="majorHAnsi" w:hAnsiTheme="majorHAnsi" w:cstheme="majorHAnsi"/>
+              </w:rPr>
+            </w:pPr>
+            <w:r>
+              <w:rPr>
+                <w:rFonts w:asciiTheme="majorHAnsi" w:hAnsiTheme="majorHAnsi" w:cstheme="majorHAnsi"/>
+              </w:rPr>
+              <w:t>TOV rate</w:t>
+            </w:r>
+          </w:p>
+        </w:tc>
+        <w:tc>
+          <w:tcPr>
+            <w:tcW w:w="3116" w:type="dxa"/>
+          </w:tcPr>
+          <w:p>
+            <w:pPr>
+              <w:rPr>
+                <w:rFonts w:asciiTheme="majorHAnsi" w:hAnsiTheme="majorHAnsi" w:cstheme="majorHAnsi"/>
+              </w:rPr>
+            </w:pPr>
+            <w:r>
+              <w:rPr>
+                <w:rFonts w:asciiTheme="majorHAnsi" w:hAnsiTheme="majorHAnsi" w:cstheme="majorHAnsi"/>
+              </w:rPr>
+              <w:t>0.005</w:t>
+            </w:r>
+          </w:p>
+        </w:tc>
+        <w:tc>
+          <w:tcPr>
+            <w:tcW w:w="3117" w:type="dxa"/>
+          </w:tcPr>
+          <w:p>
+            <w:pPr>
+              <w:rPr>
+                <w:rFonts w:asciiTheme="majorHAnsi" w:hAnsiTheme="majorHAnsi" w:cstheme="majorHAnsi"/>
+              </w:rPr>
+            </w:pPr>
+            <w:r>
+              <w:rPr>
+                <w:rFonts w:asciiTheme="majorHAnsi" w:hAnsiTheme="majorHAnsi" w:cstheme="majorHAnsi"/>
+              </w:rPr>
+              <w:t>5</w:t>
+            </w:r>
+          </w:p>
+        </w:tc>
+      </w:tr>
+      <w:tr>
+        <w:tc>
+          <w:tcPr>
+            <w:tcW w:w="3116" w:type="dxa"/>
+          </w:tcPr>
+          <w:p>
+            <w:pPr>
+              <w:rPr>
+                <w:rFonts w:asciiTheme="majorHAnsi" w:hAnsiTheme="majorHAnsi" w:cstheme="majorHAnsi"/>
+              </w:rPr>
+            </w:pPr>
+            <w:r>
+              <w:rPr>
+                <w:rFonts w:asciiTheme="majorHAnsi" w:hAnsiTheme="majorHAnsi" w:cstheme="majorHAnsi"/>
+              </w:rPr>
+              <w:t>OREB rate</w:t>
+            </w:r>
+          </w:p>
+        </w:tc>
+        <w:tc>
+          <w:tcPr>
+            <w:tcW w:w="3116" w:type="dxa"/>
+          </w:tcPr>
+          <w:p>
+            <w:pPr>
+              <w:rPr>
+                <w:rFonts w:asciiTheme="majorHAnsi" w:hAnsiTheme="majorHAnsi" w:cstheme="majorHAnsi"/>
+              </w:rPr>
+            </w:pPr>
+            <w:r>
+              <w:rPr>
+                <w:rFonts w:asciiTheme="majorHAnsi" w:hAnsiTheme="majorHAnsi" w:cstheme="majorHAnsi"/>
+              </w:rPr>
+              <w:t>0.014</w:t>
+            </w:r>
+          </w:p>
+        </w:tc>
+        <w:tc>
+          <w:tcPr>
+            <w:tcW w:w="3117" w:type="dxa"/>
+          </w:tcPr>
+          <w:p>
+            <w:pPr>
+              <w:rPr>
+                <w:rFonts w:asciiTheme="majorHAnsi" w:hAnsiTheme="majorHAnsi" w:cstheme="majorHAnsi"/>
+              </w:rPr>
+            </w:pPr>
+            <w:r>
+              <w:rPr>
+                <w:rFonts w:asciiTheme="majorHAnsi" w:hAnsiTheme="majorHAnsi" w:cstheme="majorHAnsi"/>
+              </w:rPr>
+              <w:t>2</w:t>
+            </w:r>
+          </w:p>
+        </w:tc>
+      </w:tr>
+    </w:tbl>
+    <w:p>
+      <w:pPr>
+        <w:rPr>
+          <w:rFonts w:asciiTheme="majorHAnsi" w:hAnsiTheme="majorHAnsi" w:cstheme="majorHAnsi"/>
+        </w:rPr>
+      </w:pPr>
+    </w:p>
+    <w:p>
+      <w:pPr>
+        <w:rPr>
+          <w:rFonts w:asciiTheme="majorHAnsi" w:hAnsiTheme="majorHAnsi" w:cstheme="majorHAnsi"/>
+        </w:rPr>
+      </w:pPr>
+      <w:r>
+        <w:rPr>
+          <w:rFonts w:asciiTheme="majorHAnsi" w:hAnsiTheme="majorHAnsi" w:cstheme="majorHAnsi"/>
+          <w:b/>
+          <w:bCs/>
+        </w:rPr>
+        <w:t>Table 1.1:</w:t>
+      </w:r>
+      <w:r>
+        <w:rPr>
+          <w:rFonts w:asciiTheme="majorHAnsi" w:hAnsiTheme="majorHAnsi" w:cstheme="majorHAnsi"/>
+        </w:rPr>
+        <w:t xml:space="preserve"> Four-factors table of values and rank of the 2018-19 Portland Trail Blazers</w:t>
+      </w:r>
+    </w:p>
+    <w:tbl>
+      <w:tblPr>
+        <w:tblStyle w:val="TableGrid"/>
+        <w:tblW w:w="0" w:type="auto"/>
+        <w:tblLook w:val="04A0" w:firstRow="1" w:lastRow="0" w:firstColumn="1" w:lastColumn="0" w:noHBand="0" w:noVBand="1"/>
+      </w:tblPr>
+      <w:tblGrid>
+        <w:gridCol w:w="2245"/>
+        <w:gridCol w:w="4175"/>
+        <w:gridCol w:w="2930"/>
+      </w:tblGrid>
+      <w:tr>
+        <w:tc>
+          <w:tcPr>
+            <w:tcW w:w="2245" w:type="dxa"/>
+          </w:tcPr>
+          <w:p>
+            <w:pPr>
+              <w:rPr>
+                <w:rFonts w:asciiTheme="majorHAnsi" w:hAnsiTheme="majorHAnsi" w:cstheme="majorHAnsi"/>
+              </w:rPr>
+            </w:pPr>
+            <w:r>
+              <w:rPr>
+                <w:rFonts w:asciiTheme="majorHAnsi" w:hAnsiTheme="majorHAnsi" w:cstheme="majorHAnsi"/>
+              </w:rPr>
+              <w:t xml:space="preserve">Category </w:t>
+            </w:r>
+          </w:p>
+        </w:tc>
+        <w:tc>
+          <w:tcPr>
+            <w:tcW w:w="4175" w:type="dxa"/>
+          </w:tcPr>
+          <w:p>
+            <w:pPr>
+              <w:rPr>
+                <w:rFonts w:asciiTheme="majorHAnsi" w:hAnsiTheme="majorHAnsi" w:cstheme="majorHAnsi"/>
+              </w:rPr>
+            </w:pPr>
+            <w:proofErr w:type="gramStart"/>
+            <w:r>
+              <w:rPr>
+                <w:rFonts w:asciiTheme="majorHAnsi" w:hAnsiTheme="majorHAnsi" w:cstheme="majorHAnsi"/>
+              </w:rPr>
+              <w:t>Value</w:t>
+            </w:r>
+            <w:r>
+              <w:rPr>
+                <w:rFonts w:asciiTheme="majorHAnsi" w:hAnsiTheme="majorHAnsi" w:cstheme="majorHAnsi"/>
+              </w:rPr>
+              <w:t>(</w:t>
+            </w:r>
+            <w:proofErr w:type="gramEnd"/>
+            <w:r>
+              <w:rPr>
+                <w:rFonts w:asciiTheme="majorHAnsi" w:hAnsiTheme="majorHAnsi" w:cstheme="majorHAnsi"/>
+              </w:rPr>
+              <w:t>Difference in Offense – Defense)</w:t>
+            </w:r>
+          </w:p>
+        </w:tc>
+        <w:tc>
+          <w:tcPr>
+            <w:tcW w:w="2930" w:type="dxa"/>
+          </w:tcPr>
+          <w:p>
+            <w:pPr>
+              <w:rPr>
+                <w:rFonts w:asciiTheme="majorHAnsi" w:hAnsiTheme="majorHAnsi" w:cstheme="majorHAnsi"/>
+              </w:rPr>
+            </w:pPr>
+            <w:r>
+              <w:rPr>
+                <w:rFonts w:asciiTheme="majorHAnsi" w:hAnsiTheme="majorHAnsi" w:cstheme="majorHAnsi"/>
+              </w:rPr>
+              <w:t>Rank</w:t>
+            </w:r>
+          </w:p>
+        </w:tc>
+      </w:tr>
+      <w:tr>
+        <w:tc>
+          <w:tcPr>
+            <w:tcW w:w="2245" w:type="dxa"/>
+          </w:tcPr>
+          <w:p>
+            <w:pPr>
+              <w:rPr>
+                <w:rFonts w:asciiTheme="majorHAnsi" w:hAnsiTheme="majorHAnsi" w:cstheme="majorHAnsi"/>
+              </w:rPr>
+            </w:pPr>
+            <w:r>
+              <w:rPr>
+                <w:rFonts w:asciiTheme="majorHAnsi" w:hAnsiTheme="majorHAnsi" w:cstheme="majorHAnsi"/>
+              </w:rPr>
+              <w:t>EFG</w:t>
+            </w:r>
+          </w:p>
+        </w:tc>
+        <w:tc>
+          <w:tcPr>
+            <w:tcW w:w="4175" w:type="dxa"/>
+          </w:tcPr>
+          <w:p>
+            <w:pPr>
+              <w:rPr>
+                <w:rFonts w:asciiTheme="majorHAnsi" w:hAnsiTheme="majorHAnsi" w:cstheme="majorHAnsi"/>
+              </w:rPr>
+            </w:pPr>
+            <w:r>
+              <w:rPr>
+                <w:rFonts w:asciiTheme="majorHAnsi" w:hAnsiTheme="majorHAnsi" w:cstheme="majorHAnsi"/>
+              </w:rPr>
+              <w:t>0.005</w:t>
+            </w:r>
+          </w:p>
+        </w:tc>
+        <w:tc>
+          <w:tcPr>
+            <w:tcW w:w="2930" w:type="dxa"/>
+          </w:tcPr>
+          <w:p>
+            <w:pPr>
+              <w:rPr>
+                <w:rFonts w:asciiTheme="majorHAnsi" w:hAnsiTheme="majorHAnsi" w:cstheme="majorHAnsi"/>
+              </w:rPr>
+            </w:pPr>
+            <w:r>
+              <w:rPr>
+                <w:rFonts w:asciiTheme="majorHAnsi" w:hAnsiTheme="majorHAnsi" w:cstheme="majorHAnsi"/>
+              </w:rPr>
+              <w:t>16</w:t>
+            </w:r>
+          </w:p>
+        </w:tc>
+      </w:tr>
+      <w:tr>
+        <w:tc>
+          <w:tcPr>
+            <w:tcW w:w="2245" w:type="dxa"/>
+          </w:tcPr>
+          <w:p>
+            <w:pPr>
+              <w:rPr>
+                <w:rFonts w:asciiTheme="majorHAnsi" w:hAnsiTheme="majorHAnsi" w:cstheme="majorHAnsi"/>
+              </w:rPr>
+            </w:pPr>
+            <w:r>
+              <w:rPr>
+                <w:rFonts w:asciiTheme="majorHAnsi" w:hAnsiTheme="majorHAnsi" w:cstheme="majorHAnsi"/>
+              </w:rPr>
+              <w:t>FT rate</w:t>
+            </w:r>
+          </w:p>
+        </w:tc>
+        <w:tc>
+          <w:tcPr>
+            <w:tcW w:w="4175" w:type="dxa"/>
+          </w:tcPr>
+          <w:p>
+            <w:pPr>
+              <w:rPr>
+                <w:rFonts w:asciiTheme="majorHAnsi" w:hAnsiTheme="majorHAnsi" w:cstheme="majorHAnsi"/>
+              </w:rPr>
+            </w:pPr>
+            <w:r>
+              <w:rPr>
+                <w:rFonts w:asciiTheme="majorHAnsi" w:hAnsiTheme="majorHAnsi" w:cstheme="majorHAnsi"/>
+              </w:rPr>
+              <w:t>-0.029</w:t>
+            </w:r>
+          </w:p>
+        </w:tc>
+        <w:tc>
+          <w:tcPr>
+            <w:tcW w:w="2930" w:type="dxa"/>
+          </w:tcPr>
+          <w:p>
+            <w:pPr>
+              <w:rPr>
+                <w:rFonts w:asciiTheme="majorHAnsi" w:hAnsiTheme="majorHAnsi" w:cstheme="majorHAnsi"/>
+              </w:rPr>
+            </w:pPr>
+            <w:r>
+              <w:rPr>
+                <w:rFonts w:asciiTheme="majorHAnsi" w:hAnsiTheme="majorHAnsi" w:cstheme="majorHAnsi"/>
+              </w:rPr>
+              <w:t>22</w:t>
+            </w:r>
+          </w:p>
+        </w:tc>
+      </w:tr>
+      <w:tr>
+        <w:tc>
+          <w:tcPr>
+            <w:tcW w:w="2245" w:type="dxa"/>
+          </w:tcPr>
+          <w:p>
+            <w:pPr>
+              <w:rPr>
+                <w:rFonts w:asciiTheme="majorHAnsi" w:hAnsiTheme="majorHAnsi" w:cstheme="majorHAnsi"/>
+              </w:rPr>
+            </w:pPr>
+            <w:r>
+              <w:rPr>
+                <w:rFonts w:asciiTheme="majorHAnsi" w:hAnsiTheme="majorHAnsi" w:cstheme="majorHAnsi"/>
+              </w:rPr>
+              <w:t>TOV rate</w:t>
+            </w:r>
+          </w:p>
+        </w:tc>
+        <w:tc>
+          <w:tcPr>
+            <w:tcW w:w="4175" w:type="dxa"/>
+          </w:tcPr>
+          <w:p>
+            <w:pPr>
+              <w:rPr>
+                <w:rFonts w:asciiTheme="majorHAnsi" w:hAnsiTheme="majorHAnsi" w:cstheme="majorHAnsi"/>
+              </w:rPr>
+            </w:pPr>
+            <w:r>
+              <w:rPr>
+                <w:rFonts w:asciiTheme="majorHAnsi" w:hAnsiTheme="majorHAnsi" w:cstheme="majorHAnsi"/>
+              </w:rPr>
+              <w:t>0.002</w:t>
+            </w:r>
+          </w:p>
+        </w:tc>
+        <w:tc>
+          <w:tcPr>
+            <w:tcW w:w="2930" w:type="dxa"/>
+          </w:tcPr>
+          <w:p>
+            <w:pPr>
+              <w:rPr>
+                <w:rFonts w:asciiTheme="majorHAnsi" w:hAnsiTheme="majorHAnsi" w:cstheme="majorHAnsi"/>
+              </w:rPr>
+            </w:pPr>
+            <w:r>
+              <w:rPr>
+                <w:rFonts w:asciiTheme="majorHAnsi" w:hAnsiTheme="majorHAnsi" w:cstheme="majorHAnsi"/>
+              </w:rPr>
+              <w:t>15</w:t>
+            </w:r>
+          </w:p>
+        </w:tc>
+      </w:tr>
+      <w:tr>
+        <w:tc>
+          <w:tcPr>
+            <w:tcW w:w="2245" w:type="dxa"/>
+          </w:tcPr>
+          <w:p>
+            <w:pPr>
+              <w:rPr>
+                <w:rFonts w:asciiTheme="majorHAnsi" w:hAnsiTheme="majorHAnsi" w:cstheme="majorHAnsi"/>
+              </w:rPr>
+            </w:pPr>
+            <w:r>
+              <w:rPr>
+                <w:rFonts w:asciiTheme="majorHAnsi" w:hAnsiTheme="majorHAnsi" w:cstheme="majorHAnsi"/>
+              </w:rPr>
+              <w:t>OREB rate</w:t>
+            </w:r>
+          </w:p>
+        </w:tc>
+        <w:tc>
+          <w:tcPr>
+            <w:tcW w:w="4175" w:type="dxa"/>
+          </w:tcPr>
+          <w:p>
+            <w:pPr>
+              <w:rPr>
+                <w:rFonts w:asciiTheme="majorHAnsi" w:hAnsiTheme="majorHAnsi" w:cstheme="majorHAnsi"/>
+              </w:rPr>
+            </w:pPr>
+            <w:r>
+              <w:rPr>
+                <w:rFonts w:asciiTheme="majorHAnsi" w:hAnsiTheme="majorHAnsi" w:cstheme="majorHAnsi"/>
+              </w:rPr>
+              <w:t>-0.029</w:t>
+            </w:r>
+          </w:p>
+        </w:tc>
+        <w:tc>
+          <w:tcPr>
+            <w:tcW w:w="2930" w:type="dxa"/>
+          </w:tcPr>
+          <w:p>
+            <w:pPr>
+              <w:rPr>
+                <w:rFonts w:asciiTheme="majorHAnsi" w:hAnsiTheme="majorHAnsi" w:cstheme="majorHAnsi"/>
+              </w:rPr>
+            </w:pPr>
+            <w:r>
+              <w:rPr>
+                <w:rFonts w:asciiTheme="majorHAnsi" w:hAnsiTheme="majorHAnsi" w:cstheme="majorHAnsi"/>
+              </w:rPr>
+              <w:t>T-26</w:t>
+            </w:r>
+          </w:p>
+        </w:tc>
+      </w:tr>
+    </w:tbl>
+    <w:p>
+      <w:pPr>
+        <w:rPr>
+          <w:rFonts w:asciiTheme="majorHAnsi" w:hAnsiTheme="majorHAnsi" w:cstheme="majorHAnsi"/>
+        </w:rPr>
+      </w:pPr>
+    </w:p>
+    <w:p>
+      <w:pPr>
+        <w:rPr>
+          <w:rFonts w:asciiTheme="majorHAnsi" w:hAnsiTheme="majorHAnsi" w:cstheme="majorHAnsi"/>
+        </w:rPr>
+      </w:pPr>
+      <w:r>
+        <w:rPr>
+          <w:rFonts w:asciiTheme="majorHAnsi" w:hAnsiTheme="majorHAnsi" w:cstheme="majorHAnsi"/>
+          <w:b/>
+          <w:bCs/>
+        </w:rPr>
+        <w:t>Table 1.</w:t>
+      </w:r>
+      <w:r>
+        <w:rPr>
+          <w:rFonts w:asciiTheme="majorHAnsi" w:hAnsiTheme="majorHAnsi" w:cstheme="majorHAnsi"/>
+          <w:b/>
+          <w:bCs/>
+        </w:rPr>
+        <w:t>2</w:t>
+      </w:r>
+      <w:r>
+        <w:rPr>
+          <w:rFonts w:asciiTheme="majorHAnsi" w:hAnsiTheme="majorHAnsi" w:cstheme="majorHAnsi"/>
+          <w:b/>
+          <w:bCs/>
+        </w:rPr>
+        <w:t>:</w:t>
+      </w:r>
+      <w:r>
+        <w:rPr>
+          <w:rFonts w:asciiTheme="majorHAnsi" w:hAnsiTheme="majorHAnsi" w:cstheme="majorHAnsi"/>
+        </w:rPr>
+        <w:t xml:space="preserve"> Four-Factors table of values and rank</w:t>
+      </w:r>
+      <w:r>
+        <w:rPr>
+          <w:rFonts w:asciiTheme="majorHAnsi" w:hAnsiTheme="majorHAnsi" w:cstheme="majorHAnsi"/>
+        </w:rPr>
+        <w:t xml:space="preserve"> of the 2019-20 Portland Trail Blazers</w:t>
+      </w:r>
+    </w:p>
+    <w:p>
+      <w:pPr>
+        <w:spacing w:line="480" w:lineRule="auto"/>
+        <w:rPr>
+          <w:rFonts w:asciiTheme="majorHAnsi" w:hAnsiTheme="majorHAnsi" w:cstheme="majorHAnsi"/>
+        </w:rPr>
+      </w:pPr>
+      <w:r>
+        <w:rPr>
+          <w:rFonts w:asciiTheme="majorHAnsi" w:hAnsiTheme="majorHAnsi" w:cstheme="majorHAnsi"/>
+        </w:rPr>
+        <w:t xml:space="preserve">Comparing to the previous season, the ranks are significantly down across the board. Granted, the team has taken major injury losses in </w:t>
       </w:r>
       <w:proofErr w:type="spellStart"/>
       <w:r>
-        <w:t>TrailBlazers</w:t>
-      </w:r>
-      <w:bookmarkStart w:id="0" w:name="_GoBack"/>
-      <w:bookmarkEnd w:id="0"/>
+        <w:rPr>
+          <w:rFonts w:asciiTheme="majorHAnsi" w:hAnsiTheme="majorHAnsi" w:cstheme="majorHAnsi"/>
+        </w:rPr>
+        <w:t>Nurkic</w:t>
+      </w:r>
       <w:proofErr w:type="spellEnd"/>
+      <w:r>
+        <w:rPr>
+          <w:rFonts w:asciiTheme="majorHAnsi" w:hAnsiTheme="majorHAnsi" w:cstheme="majorHAnsi"/>
+        </w:rPr>
+        <w:t xml:space="preserve"> and Collins as well as committed to a huge roster turnover in the off-season. The differences in rebounding and free throw rate are especially stark.</w:t>
+      </w:r>
+    </w:p>
+    <w:p>
+      <w:pPr>
+        <w:spacing w:line="480" w:lineRule="auto"/>
+        <w:rPr>
+          <w:rFonts w:asciiTheme="majorHAnsi" w:hAnsiTheme="majorHAnsi" w:cstheme="majorHAnsi"/>
+        </w:rPr>
+      </w:pPr>
+      <w:r>
+        <w:rPr>
+          <w:rFonts w:asciiTheme="majorHAnsi" w:hAnsiTheme="majorHAnsi" w:cstheme="majorHAnsi"/>
+        </w:rPr>
+        <w:t xml:space="preserve">Starting with effective field goal percentage, we are about even in that category, and it reflects in the rank at 16. This means we are just about average </w:t>
+      </w:r>
+      <w:r>
+        <w:rPr>
+          <w:rFonts w:asciiTheme="majorHAnsi" w:hAnsiTheme="majorHAnsi" w:cstheme="majorHAnsi"/>
+        </w:rPr>
+        <w:t xml:space="preserve">which may be an indicator that major improvement is </w:t>
+      </w:r>
+      <w:r>
+        <w:rPr>
+          <w:rFonts w:asciiTheme="majorHAnsi" w:hAnsiTheme="majorHAnsi" w:cstheme="majorHAnsi"/>
+        </w:rPr>
+        <w:lastRenderedPageBreak/>
+        <w:t xml:space="preserve">needed </w:t>
+      </w:r>
+      <w:proofErr w:type="gramStart"/>
+      <w:r>
+        <w:rPr>
+          <w:rFonts w:asciiTheme="majorHAnsi" w:hAnsiTheme="majorHAnsi" w:cstheme="majorHAnsi"/>
+        </w:rPr>
+        <w:t>in the near future</w:t>
+      </w:r>
+      <w:proofErr w:type="gramEnd"/>
+      <w:r>
+        <w:rPr>
+          <w:rFonts w:asciiTheme="majorHAnsi" w:hAnsiTheme="majorHAnsi" w:cstheme="majorHAnsi"/>
+        </w:rPr>
+        <w:t xml:space="preserve">. Both the free throw and offensive rebounding rates are negative and </w:t>
+      </w:r>
+      <w:r>
+        <w:rPr>
+          <w:rFonts w:asciiTheme="majorHAnsi" w:hAnsiTheme="majorHAnsi" w:cstheme="majorHAnsi"/>
+        </w:rPr>
+        <w:t>in the lower third of the league.</w:t>
+      </w:r>
+      <w:r>
+        <w:rPr>
+          <w:rFonts w:asciiTheme="majorHAnsi" w:hAnsiTheme="majorHAnsi" w:cstheme="majorHAnsi"/>
+        </w:rPr>
+        <w:t xml:space="preserve"> A difference in rebounding was expected but perhaps not to this degree.</w:t>
+      </w:r>
+      <w:r>
+        <w:rPr>
+          <w:rFonts w:asciiTheme="majorHAnsi" w:hAnsiTheme="majorHAnsi" w:cstheme="majorHAnsi"/>
+        </w:rPr>
+        <w:t xml:space="preserve"> While offensive rebounding is not a priority in current basketball strategy, free throws are still crucial ways to accumulate points throughout games. </w:t>
+      </w:r>
+    </w:p>
+    <w:p>
+      <w:pPr>
+        <w:spacing w:line="480" w:lineRule="auto"/>
+        <w:rPr>
+          <w:rFonts w:asciiTheme="majorHAnsi" w:hAnsiTheme="majorHAnsi" w:cstheme="majorHAnsi"/>
+        </w:rPr>
+      </w:pPr>
+      <w:r>
+        <w:rPr>
+          <w:rFonts w:asciiTheme="majorHAnsi" w:hAnsiTheme="majorHAnsi" w:cstheme="majorHAnsi"/>
+        </w:rPr>
+        <w:t>The turnover rate also sits at just average at about 0 difference per game. I think this is especially troubling because the Blazers rank 3rd best in turnover per 100 possessions at 12.4 turnovers. This is suggesting that they are not turning the ball over, but that the defense is also not putting</w:t>
+      </w:r>
+      <w:r>
+        <w:rPr>
+          <w:rFonts w:asciiTheme="majorHAnsi" w:hAnsiTheme="majorHAnsi" w:cstheme="majorHAnsi"/>
+        </w:rPr>
+        <w:t xml:space="preserve"> much</w:t>
+      </w:r>
+      <w:r>
+        <w:rPr>
+          <w:rFonts w:asciiTheme="majorHAnsi" w:hAnsiTheme="majorHAnsi" w:cstheme="majorHAnsi"/>
+        </w:rPr>
+        <w:t xml:space="preserve"> pressure on to force turnovers as well. This is one point I think the team can tilt defensive strategy towards to balance some weaknesses.</w:t>
+      </w:r>
+      <w:r>
+        <w:rPr>
+          <w:rFonts w:asciiTheme="majorHAnsi" w:hAnsiTheme="majorHAnsi" w:cstheme="majorHAnsi"/>
+        </w:rPr>
+        <w:t xml:space="preserve"> With such a low turnover rate, we’d ideally want at least a negative difference in turnover rates. </w:t>
+      </w:r>
+    </w:p>
+    <w:p>
+      <w:pPr>
+        <w:spacing w:line="240" w:lineRule="auto"/>
+        <w:rPr>
+          <w:rFonts w:asciiTheme="majorHAnsi" w:hAnsiTheme="majorHAnsi" w:cstheme="majorHAnsi"/>
+          <w:b/>
+          <w:bCs/>
+        </w:rPr>
+      </w:pPr>
+    </w:p>
+    <w:p>
+      <w:pPr>
+        <w:pStyle w:val="ListParagraph"/>
+        <w:numPr>
+          <w:ilvl w:val="0"/>
+          <w:numId w:val="2"/>
+        </w:numPr>
+        <w:spacing w:line="240" w:lineRule="auto"/>
+        <w:rPr>
+          <w:rFonts w:asciiTheme="majorHAnsi" w:hAnsiTheme="majorHAnsi" w:cstheme="majorHAnsi"/>
+          <w:b/>
+          <w:bCs/>
+        </w:rPr>
+      </w:pPr>
+      <w:r>
+        <w:rPr>
+          <w:rFonts w:asciiTheme="majorHAnsi" w:hAnsiTheme="majorHAnsi" w:cstheme="majorHAnsi"/>
+          <w:b/>
+          <w:bCs/>
+          <w:shd w:val="clear" w:color="auto" w:fill="FFFFFF"/>
+        </w:rPr>
+        <w:t>Looking at page 193 in Mathletics, conduct a similar analysis that determines the relative importance of each of the four factors. Based on your findings, how many games should we have won last year? Make sure to use a training and a test set to evaluate your predictions.</w:t>
+      </w:r>
+    </w:p>
+    <w:p>
+      <w:pPr>
+        <w:spacing w:line="480" w:lineRule="auto"/>
+        <w:rPr>
+          <w:rFonts w:asciiTheme="majorHAnsi" w:hAnsiTheme="majorHAnsi" w:cstheme="majorHAnsi"/>
+        </w:rPr>
+      </w:pPr>
+      <w:r>
+        <w:rPr>
+          <w:rFonts w:asciiTheme="majorHAnsi" w:hAnsiTheme="majorHAnsi" w:cstheme="majorHAnsi"/>
+        </w:rPr>
+        <w:t>This data starts at the 2013-14 season and ends at the 2017-18 season. The previous season (2018-19) will be used to make evaluations. This is the same four-factor variables used to form tabl</w:t>
+      </w:r>
+      <w:r>
+        <w:rPr>
+          <w:rFonts w:asciiTheme="majorHAnsi" w:hAnsiTheme="majorHAnsi" w:cstheme="majorHAnsi"/>
+        </w:rPr>
+        <w:t>es 1.1 and 1.2</w:t>
+      </w:r>
+      <w:r>
+        <w:rPr>
+          <w:rFonts w:asciiTheme="majorHAnsi" w:hAnsiTheme="majorHAnsi" w:cstheme="majorHAnsi"/>
+        </w:rPr>
+        <w:t>.</w:t>
+      </w:r>
+      <w:r>
+        <w:rPr>
+          <w:rFonts w:asciiTheme="majorHAnsi" w:hAnsiTheme="majorHAnsi" w:cstheme="majorHAnsi"/>
+        </w:rPr>
+        <w:t xml:space="preserve"> The methodology uses the differences in the four variables and an ordinary least squares regression to determine the relative importance to regular season wins. The resulting equation is:</w:t>
+      </w:r>
+    </w:p>
+    <w:p>
+      <w:pPr>
+        <w:rPr>
+          <w:rFonts w:asciiTheme="majorHAnsi" w:hAnsiTheme="majorHAnsi" w:cstheme="majorHAnsi"/>
+        </w:rPr>
+      </w:pPr>
+      <m:oMath>
+        <m:r>
+          <w:rPr>
+            <w:rFonts w:ascii="Cambria Math" w:hAnsi="Cambria Math" w:cstheme="majorHAnsi"/>
+          </w:rPr>
+          <m:t>y=48.143+400.429 ×EFG diff+40.458 ×FTR diff+ -301.824 ×TOV diff+132.068 ×OREB diff</m:t>
+        </m:r>
+      </m:oMath>
+      <w:r>
+        <w:rPr>
+          <w:rFonts w:asciiTheme="majorHAnsi" w:hAnsiTheme="majorHAnsi" w:cstheme="majorHAnsi"/>
+        </w:rPr>
+        <w:t xml:space="preserve"> </w:t>
+      </w:r>
+    </w:p>
+    <w:p>
+      <w:pPr>
+        <w:spacing w:line="480" w:lineRule="auto"/>
+        <w:rPr>
+          <w:rFonts w:asciiTheme="majorHAnsi" w:hAnsiTheme="majorHAnsi" w:cstheme="majorHAnsi"/>
+        </w:rPr>
+      </w:pPr>
+      <w:r>
+        <w:rPr>
+          <w:rFonts w:asciiTheme="majorHAnsi" w:hAnsiTheme="majorHAnsi" w:cstheme="majorHAnsi"/>
+        </w:rPr>
+        <w:t xml:space="preserve">This suggests that differences in effective field goal percentage is the most telling of whether a team will win or lose. The next in intensity is the difference in turnover rate which also makes sense. EFG encapsulates both overall offensive and defensive measures. Turnover rate differences hints at which team effectively had more shots and thus, more chances to score more points. </w:t>
+      </w:r>
+      <w:r>
+        <w:rPr>
+          <w:rFonts w:asciiTheme="majorHAnsi" w:hAnsiTheme="majorHAnsi" w:cstheme="majorHAnsi"/>
+        </w:rPr>
+        <w:t xml:space="preserve">Using the time frame, this </w:t>
+      </w:r>
+      <w:r>
+        <w:rPr>
+          <w:rFonts w:asciiTheme="majorHAnsi" w:hAnsiTheme="majorHAnsi" w:cstheme="majorHAnsi"/>
+        </w:rPr>
+        <w:lastRenderedPageBreak/>
+        <w:t>then suggests that free throw rate is not nearly as important as offensive rebounding rate. This could easily be a shift in overall strategy with the stronger emphasis on 3-point shooting.</w:t>
+      </w:r>
+    </w:p>
+    <w:p>
+      <w:pPr>
+        <w:spacing w:line="480" w:lineRule="auto"/>
+        <w:rPr>
+          <w:rFonts w:asciiTheme="majorHAnsi" w:hAnsiTheme="majorHAnsi" w:cstheme="majorHAnsi"/>
+        </w:rPr>
+      </w:pPr>
+      <w:r>
+        <w:rPr>
+          <w:rFonts w:asciiTheme="majorHAnsi" w:hAnsiTheme="majorHAnsi" w:cstheme="majorHAnsi"/>
+        </w:rPr>
+        <w:t xml:space="preserve">Using this model, the previous season was projected to win 48 games. The team instead won 53 games and overachieved under this model. Given the results of the playoffs where the team defeated both the MVP lead Oklahoma City Thunder and a rising Denver Nuggets team, this model may be antiquated for modern game. </w:t>
+      </w:r>
+    </w:p>
+    <w:p>
+      <w:pPr>
+        <w:pStyle w:val="ListParagraph"/>
+        <w:numPr>
+          <w:ilvl w:val="0"/>
+          <w:numId w:val="2"/>
+        </w:numPr>
+        <w:rPr>
+          <w:rFonts w:asciiTheme="majorHAnsi" w:hAnsiTheme="majorHAnsi" w:cstheme="majorHAnsi"/>
+          <w:b/>
+          <w:bCs/>
+        </w:rPr>
+      </w:pPr>
+      <w:r>
+        <w:rPr>
+          <w:rFonts w:asciiTheme="majorHAnsi" w:hAnsiTheme="majorHAnsi" w:cstheme="majorHAnsi"/>
+          <w:b/>
+          <w:bCs/>
+          <w:shd w:val="clear" w:color="auto" w:fill="FFFFFF"/>
+        </w:rPr>
+        <w:t>Using historical data, determine a new classification framework for identifying player types. Provide a description of each player type based on the metrics that you select.</w:t>
+      </w:r>
+    </w:p>
+    <w:p>
+      <w:pPr>
+        <w:spacing w:line="480" w:lineRule="auto"/>
+        <w:rPr>
+          <w:rFonts w:asciiTheme="majorHAnsi" w:hAnsiTheme="majorHAnsi" w:cstheme="majorHAnsi"/>
+        </w:rPr>
+      </w:pPr>
+      <w:r>
+        <w:rPr>
+          <w:rFonts w:asciiTheme="majorHAnsi" w:hAnsiTheme="majorHAnsi" w:cstheme="majorHAnsi"/>
+        </w:rPr>
+        <w:t xml:space="preserve">As I researched where the current Trail Blazers have the most glaring issues, </w:t>
+      </w:r>
+      <w:r>
+        <w:rPr>
+          <w:rFonts w:asciiTheme="majorHAnsi" w:hAnsiTheme="majorHAnsi" w:cstheme="majorHAnsi"/>
+        </w:rPr>
+        <w:t>defense is the biggest issue that can be addressed. The Blazers currently rank 26</w:t>
+      </w:r>
+      <w:r>
+        <w:rPr>
+          <w:rFonts w:asciiTheme="majorHAnsi" w:hAnsiTheme="majorHAnsi" w:cstheme="majorHAnsi"/>
+          <w:vertAlign w:val="superscript"/>
+        </w:rPr>
+        <w:t>th</w:t>
+      </w:r>
+      <w:r>
+        <w:rPr>
+          <w:rFonts w:asciiTheme="majorHAnsi" w:hAnsiTheme="majorHAnsi" w:cstheme="majorHAnsi"/>
+        </w:rPr>
+        <w:t xml:space="preserve"> in defensive rating, giving up 113.3 points per 100 possessions per NBA.com/stats. </w:t>
+      </w:r>
+    </w:p>
+    <w:p>
+      <w:pPr>
+        <w:spacing w:line="480" w:lineRule="auto"/>
+        <w:rPr>
+          <w:rFonts w:asciiTheme="majorHAnsi" w:hAnsiTheme="majorHAnsi" w:cstheme="majorHAnsi"/>
+        </w:rPr>
+      </w:pPr>
+      <w:r>
+        <w:rPr>
+          <w:rFonts w:asciiTheme="majorHAnsi" w:hAnsiTheme="majorHAnsi" w:cstheme="majorHAnsi"/>
+        </w:rPr>
+        <w:t>I used a dataset</w:t>
+      </w:r>
+      <w:r>
+        <w:rPr>
+          <w:rFonts w:asciiTheme="majorHAnsi" w:hAnsiTheme="majorHAnsi" w:cstheme="majorHAnsi"/>
+        </w:rPr>
+        <w:t xml:space="preserve"> from NBA.com/stats</w:t>
+      </w:r>
+      <w:r>
+        <w:rPr>
+          <w:rFonts w:asciiTheme="majorHAnsi" w:hAnsiTheme="majorHAnsi" w:cstheme="majorHAnsi"/>
+        </w:rPr>
+        <w:t xml:space="preserve"> to specifically categorize defensive players in this assignment and based the analysis on spatial data.</w:t>
+      </w:r>
+      <w:r>
+        <w:rPr>
+          <w:rFonts w:asciiTheme="majorHAnsi" w:hAnsiTheme="majorHAnsi" w:cstheme="majorHAnsi"/>
+        </w:rPr>
+        <w:t xml:space="preserve"> The seasons range from 2013-2019, the previous complete 6 seasons. I chose these seasons because they are the most relevant to the current state of basketball. </w:t>
+      </w:r>
+      <w:r>
+        <w:rPr>
+          <w:rFonts w:asciiTheme="majorHAnsi" w:hAnsiTheme="majorHAnsi" w:cstheme="majorHAnsi"/>
+        </w:rPr>
+        <w:t xml:space="preserve"> I ended up confining the data to shots defended under 6 feet of the basket and </w:t>
+      </w:r>
+      <w:r>
+        <w:rPr>
+          <w:rFonts w:asciiTheme="majorHAnsi" w:hAnsiTheme="majorHAnsi" w:cstheme="majorHAnsi"/>
+        </w:rPr>
+        <w:t>3-pointers</w:t>
+      </w:r>
+      <w:r>
+        <w:rPr>
+          <w:rFonts w:asciiTheme="majorHAnsi" w:hAnsiTheme="majorHAnsi" w:cstheme="majorHAnsi"/>
+        </w:rPr>
+        <w:t xml:space="preserve"> because</w:t>
+      </w:r>
+      <w:r>
+        <w:rPr>
+          <w:rFonts w:asciiTheme="majorHAnsi" w:hAnsiTheme="majorHAnsi" w:cstheme="majorHAnsi"/>
+        </w:rPr>
+        <w:t xml:space="preserve"> current NBA strategy emphasizes these two shots</w:t>
+      </w:r>
+      <w:r>
+        <w:rPr>
+          <w:rFonts w:asciiTheme="majorHAnsi" w:hAnsiTheme="majorHAnsi" w:cstheme="majorHAnsi"/>
+        </w:rPr>
+        <w:t>.</w:t>
+      </w:r>
+      <w:r>
+        <w:rPr>
+          <w:rFonts w:asciiTheme="majorHAnsi" w:hAnsiTheme="majorHAnsi" w:cstheme="majorHAnsi"/>
+        </w:rPr>
+        <w:t xml:space="preserve"> I felt it was most important to assess players operating in these two situations. </w:t>
+      </w:r>
+      <w:r>
+        <w:rPr>
+          <w:rFonts w:asciiTheme="majorHAnsi" w:hAnsiTheme="majorHAnsi" w:cstheme="majorHAnsi"/>
+        </w:rPr>
+        <w:t>The categories include frequency</w:t>
+      </w:r>
+      <w:r>
+        <w:rPr>
+          <w:rFonts w:asciiTheme="majorHAnsi" w:hAnsiTheme="majorHAnsi" w:cstheme="majorHAnsi"/>
+        </w:rPr>
+        <w:t xml:space="preserve"> (% of possession)</w:t>
+      </w:r>
+      <w:r>
+        <w:rPr>
+          <w:rFonts w:asciiTheme="majorHAnsi" w:hAnsiTheme="majorHAnsi" w:cstheme="majorHAnsi"/>
+        </w:rPr>
+        <w:t xml:space="preserve"> defended, defended field goals attempted, defended field goals made, field goal percentage, and the expected difference in field goal percentage. </w:t>
+      </w:r>
+    </w:p>
+    <w:p>
+      <w:pPr>
+        <w:spacing w:line="480" w:lineRule="auto"/>
+        <w:rPr>
+          <w:rFonts w:asciiTheme="majorHAnsi" w:hAnsiTheme="majorHAnsi" w:cstheme="majorHAnsi"/>
+        </w:rPr>
+      </w:pPr>
+      <w:r>
+        <w:rPr>
+          <w:rFonts w:asciiTheme="majorHAnsi" w:hAnsiTheme="majorHAnsi" w:cstheme="majorHAnsi"/>
+        </w:rPr>
+        <w:t xml:space="preserve">For now, I ignored deflections, defensive rebounding percentage, blocks, and steal statistics. For future analyses, I would preferably include all these statistics except steals. Steals </w:t>
+      </w:r>
+      <w:r>
+        <w:rPr>
+          <w:rFonts w:asciiTheme="majorHAnsi" w:hAnsiTheme="majorHAnsi" w:cstheme="majorHAnsi"/>
+        </w:rPr>
+        <w:t xml:space="preserve">are a highly polarized statistic that may favor poor defensive players who </w:t>
+      </w:r>
+      <w:proofErr w:type="spellStart"/>
+      <w:r>
+        <w:rPr>
+          <w:rFonts w:asciiTheme="majorHAnsi" w:hAnsiTheme="majorHAnsi" w:cstheme="majorHAnsi"/>
+        </w:rPr>
+        <w:t>suboptimally</w:t>
+      </w:r>
+      <w:proofErr w:type="spellEnd"/>
+      <w:r>
+        <w:rPr>
+          <w:rFonts w:asciiTheme="majorHAnsi" w:hAnsiTheme="majorHAnsi" w:cstheme="majorHAnsi"/>
+        </w:rPr>
+        <w:t xml:space="preserve"> commit to steals.</w:t>
+      </w:r>
+      <w:r>
+        <w:rPr>
+          <w:rFonts w:asciiTheme="majorHAnsi" w:hAnsiTheme="majorHAnsi" w:cstheme="majorHAnsi"/>
+        </w:rPr>
+        <w:t xml:space="preserve"> </w:t>
+      </w:r>
+    </w:p>
+    <w:p>
+      <w:pPr>
+        <w:rPr>
+          <w:rFonts w:asciiTheme="majorHAnsi" w:hAnsiTheme="majorHAnsi" w:cstheme="majorHAnsi"/>
+        </w:rPr>
+      </w:pPr>
+      <w:r>
+        <w:rPr>
+          <w:rFonts w:asciiTheme="majorHAnsi" w:hAnsiTheme="majorHAnsi" w:cstheme="majorHAnsi"/>
+        </w:rPr>
+        <w:t xml:space="preserve">I first started by looking whether any of these statistics have any strong natural correlations. </w:t>
+      </w:r>
+    </w:p>
+    <w:p>
+      <w:pPr>
+        <w:rPr>
+          <w:rFonts w:asciiTheme="majorHAnsi" w:hAnsiTheme="majorHAnsi" w:cstheme="majorHAnsi"/>
+        </w:rPr>
+      </w:pPr>
+    </w:p>
+    <w:p>
+      <w:pPr>
+        <w:rPr>
+          <w:rFonts w:asciiTheme="majorHAnsi" w:hAnsiTheme="majorHAnsi" w:cstheme="majorHAnsi"/>
+        </w:rPr>
+      </w:pPr>
+      <w:r>
+        <w:rPr>
+          <w:rFonts w:asciiTheme="majorHAnsi" w:hAnsiTheme="majorHAnsi" w:cstheme="majorHAnsi"/>
+        </w:rPr>
+        <w:lastRenderedPageBreak/>
+        <w:t xml:space="preserve">The </w:t>
+      </w:r>
+      <w:r>
+        <w:rPr>
+          <w:rFonts w:asciiTheme="majorHAnsi" w:hAnsiTheme="majorHAnsi" w:cstheme="majorHAnsi"/>
+          <w:noProof/>
+        </w:rPr>
+        <w:drawing>
+          <wp:inline distT="0" distB="0" distL="0" distR="0" wp14:anchorId="383930E4" wp14:editId="1826A48D">
+            <wp:extent cx="4754880" cy="3886200"/>
+            <wp:effectExtent l="0" t="0" r="7620" b="0"/>
+            <wp:docPr id="1" name="Picture 1"/>
+            <wp:cNvGraphicFramePr>
+              <a:graphicFrameLocks xmlns:a="http://schemas.openxmlformats.org/drawingml/2006/main" noChangeAspect="1"/>
+            </wp:cNvGraphicFramePr>
+            <a:graphic xmlns:a="http://schemas.openxmlformats.org/drawingml/2006/main">
+              <a:graphicData uri="http://schemas.openxmlformats.org/drawingml/2006/picture">
+                <pic:pic xmlns:pic="http://schemas.openxmlformats.org/drawingml/2006/picture">
+                  <pic:nvPicPr>
+                    <pic:cNvPr id="0" name="Picture 1"/>
+                    <pic:cNvPicPr>
+                      <a:picLocks noChangeAspect="1" noChangeArrowheads="1"/>
+                    </pic:cNvPicPr>
+                  </pic:nvPicPr>
+                  <pic:blipFill>
+                    <a:blip r:embed="rId5">
+                      <a:extLst>
+                        <a:ext uri="{28A0092B-C50C-407E-A947-70E740481C1C}">
+                          <a14:useLocalDpi xmlns:a14="http://schemas.microsoft.com/office/drawing/2010/main" val="0"/>
+                        </a:ext>
+                      </a:extLst>
+                    </a:blip>
+                    <a:srcRect/>
+                    <a:stretch>
+                      <a:fillRect/>
+                    </a:stretch>
+                  </pic:blipFill>
+                  <pic:spPr bwMode="auto">
+                    <a:xfrm>
+                      <a:off x="0" y="0"/>
+                      <a:ext cx="4770577" cy="3899029"/>
+                    </a:xfrm>
+                    <a:prstGeom prst="rect">
+                      <a:avLst/>
+                    </a:prstGeom>
+                    <a:noFill/>
+                    <a:ln>
+                      <a:noFill/>
+                    </a:ln>
+                  </pic:spPr>
+                </pic:pic>
+              </a:graphicData>
+            </a:graphic>
+          </wp:inline>
+        </w:drawing>
+      </w:r>
+    </w:p>
+    <w:p>
+      <w:pPr>
+        <w:rPr>
+          <w:rFonts w:asciiTheme="majorHAnsi" w:hAnsiTheme="majorHAnsi" w:cstheme="majorHAnsi"/>
+        </w:rPr>
+      </w:pPr>
+      <w:r>
+        <w:rPr>
+          <w:rFonts w:asciiTheme="majorHAnsi" w:hAnsiTheme="majorHAnsi" w:cstheme="majorHAnsi"/>
+          <w:b/>
+          <w:bCs/>
+        </w:rPr>
+        <w:t>Figure 3.1:</w:t>
+      </w:r>
+      <w:r>
+        <w:rPr>
+          <w:rFonts w:asciiTheme="majorHAnsi" w:hAnsiTheme="majorHAnsi" w:cstheme="majorHAnsi"/>
+        </w:rPr>
+        <w:t xml:space="preserve"> Correlation heat map for defensive statistics. Data ranges from the 2013-14 season to the 2018-19 season.</w:t>
+      </w:r>
+    </w:p>
+    <w:p>
+      <w:pPr>
+        <w:spacing w:line="480" w:lineRule="auto"/>
+        <w:rPr>
+          <w:rFonts w:asciiTheme="majorHAnsi" w:hAnsiTheme="majorHAnsi" w:cstheme="majorHAnsi"/>
+        </w:rPr>
+      </w:pPr>
+      <w:r>
+        <w:rPr>
+          <w:rFonts w:asciiTheme="majorHAnsi" w:hAnsiTheme="majorHAnsi" w:cstheme="majorHAnsi"/>
+        </w:rPr>
+        <w:t>The glaring problems are going to be in light blue and light orange. Looking at the each individually, it made sense that the higher the frequency, the more field goals in that are a player would defend and therefore be subjected to makes and attempts. It also made sense that the more 3-pointers defended, the less shots at the rim a player defends and vice versa. Even the biggest and fastest players cannot contest two players 20 feet apart at once.</w:t>
+      </w:r>
+    </w:p>
+    <w:p>
+      <w:pPr>
+        <w:spacing w:line="480" w:lineRule="auto"/>
+        <w:rPr>
+          <w:rFonts w:asciiTheme="majorHAnsi" w:hAnsiTheme="majorHAnsi" w:cstheme="majorHAnsi"/>
+        </w:rPr>
+      </w:pPr>
+      <w:r>
+        <w:rPr>
+          <w:rFonts w:asciiTheme="majorHAnsi" w:hAnsiTheme="majorHAnsi" w:cstheme="majorHAnsi"/>
+        </w:rPr>
+        <w:t xml:space="preserve">For this problem, I chose to use K-Means clustering </w:t>
+      </w:r>
+      <w:r>
+        <w:rPr>
+          <w:rFonts w:asciiTheme="majorHAnsi" w:hAnsiTheme="majorHAnsi" w:cstheme="majorHAnsi"/>
+        </w:rPr>
+        <w:t xml:space="preserve">to find the optimal defensive positions available on the floor. </w:t>
+      </w:r>
+      <w:r>
+        <w:rPr>
+          <w:rFonts w:asciiTheme="majorHAnsi" w:hAnsiTheme="majorHAnsi" w:cstheme="majorHAnsi"/>
+        </w:rPr>
+        <w:t>First, I had to scale statistics by their minimum and maximum values to a value between 0 and 1 to ensure comparable statistics by Euclidean Distance. I chose this method for the simplicity in implementation and ease of parsing out categories after model fitting. Given more time, I would explore algorithms that can make use of a non-flat geometry. Figure 3.2 shows that the frequency distributions of each variable is skewed one way or highly modal.</w:t>
+      </w:r>
+    </w:p>
+    <w:p>
+      <w:pPr>
+        <w:rPr>
+          <w:rFonts w:asciiTheme="majorHAnsi" w:hAnsiTheme="majorHAnsi" w:cstheme="majorHAnsi"/>
+        </w:rPr>
+      </w:pPr>
+      <w:r>
+        <w:rPr>
+          <w:rFonts w:asciiTheme="majorHAnsi" w:hAnsiTheme="majorHAnsi" w:cstheme="majorHAnsi"/>
+          <w:noProof/>
+        </w:rPr>
+        <w:lastRenderedPageBreak/>
+        <w:drawing>
+          <wp:inline distT="0" distB="0" distL="0" distR="0" wp14:anchorId="1EC13A6E" wp14:editId="145B40F7">
+            <wp:extent cx="5267325" cy="3697257"/>
+            <wp:effectExtent l="0" t="0" r="0" b="0"/>
+            <wp:docPr id="3" name="Picture 3"/>
+            <wp:cNvGraphicFramePr>
+              <a:graphicFrameLocks xmlns:a="http://schemas.openxmlformats.org/drawingml/2006/main" noChangeAspect="1"/>
+            </wp:cNvGraphicFramePr>
+            <a:graphic xmlns:a="http://schemas.openxmlformats.org/drawingml/2006/main">
+              <a:graphicData uri="http://schemas.openxmlformats.org/drawingml/2006/picture">
+                <pic:pic xmlns:pic="http://schemas.openxmlformats.org/drawingml/2006/picture">
+                  <pic:nvPicPr>
+                    <pic:cNvPr id="0" name="Picture 3"/>
+                    <pic:cNvPicPr>
+                      <a:picLocks noChangeAspect="1" noChangeArrowheads="1"/>
+                    </pic:cNvPicPr>
+                  </pic:nvPicPr>
+                  <pic:blipFill>
+                    <a:blip r:embed="rId6">
+                      <a:extLst>
+                        <a:ext uri="{28A0092B-C50C-407E-A947-70E740481C1C}">
+                          <a14:useLocalDpi xmlns:a14="http://schemas.microsoft.com/office/drawing/2010/main" val="0"/>
+                        </a:ext>
+                      </a:extLst>
+                    </a:blip>
+                    <a:srcRect/>
+                    <a:stretch>
+                      <a:fillRect/>
+                    </a:stretch>
+                  </pic:blipFill>
+                  <pic:spPr bwMode="auto">
+                    <a:xfrm>
+                      <a:off x="0" y="0"/>
+                      <a:ext cx="5292514" cy="3714938"/>
+                    </a:xfrm>
+                    <a:prstGeom prst="rect">
+                      <a:avLst/>
+                    </a:prstGeom>
+                    <a:noFill/>
+                    <a:ln>
+                      <a:noFill/>
+                    </a:ln>
+                  </pic:spPr>
+                </pic:pic>
+              </a:graphicData>
+            </a:graphic>
+          </wp:inline>
+        </w:drawing>
+      </w:r>
+    </w:p>
+    <w:p>
+      <w:pPr>
+        <w:rPr>
+          <w:rFonts w:asciiTheme="majorHAnsi" w:hAnsiTheme="majorHAnsi" w:cstheme="majorHAnsi"/>
+        </w:rPr>
+      </w:pPr>
+      <w:r>
+        <w:rPr>
+          <w:rFonts w:asciiTheme="majorHAnsi" w:hAnsiTheme="majorHAnsi" w:cstheme="majorHAnsi"/>
+          <w:b/>
+          <w:bCs/>
+        </w:rPr>
+        <w:t>Figure 3.2:</w:t>
+      </w:r>
+      <w:r>
+        <w:rPr>
+          <w:rFonts w:asciiTheme="majorHAnsi" w:hAnsiTheme="majorHAnsi" w:cstheme="majorHAnsi"/>
+        </w:rPr>
+        <w:t xml:space="preserve"> Histograms of defensive data gathered from the 2013-14 to 2018-19 NBA seasons. </w:t>
+      </w:r>
+    </w:p>
+    <w:p>
+      <w:pPr>
+        <w:rPr>
+          <w:rFonts w:asciiTheme="majorHAnsi" w:hAnsiTheme="majorHAnsi" w:cstheme="majorHAnsi"/>
+        </w:rPr>
+      </w:pPr>
+      <w:r>
+        <w:rPr>
+          <w:rFonts w:asciiTheme="majorHAnsi" w:hAnsiTheme="majorHAnsi" w:cstheme="majorHAnsi"/>
+          <w:noProof/>
+        </w:rPr>
+        <w:drawing>
+          <wp:inline distT="0" distB="0" distL="0" distR="0" wp14:anchorId="27C5FBE6" wp14:editId="1060647C">
+            <wp:extent cx="3612046" cy="2400300"/>
+            <wp:effectExtent l="0" t="0" r="7620" b="0"/>
+            <wp:docPr id="2" name="Picture 2"/>
+            <wp:cNvGraphicFramePr>
+              <a:graphicFrameLocks xmlns:a="http://schemas.openxmlformats.org/drawingml/2006/main" noChangeAspect="1"/>
+            </wp:cNvGraphicFramePr>
+            <a:graphic xmlns:a="http://schemas.openxmlformats.org/drawingml/2006/main">
+              <a:graphicData uri="http://schemas.openxmlformats.org/drawingml/2006/picture">
+                <pic:pic xmlns:pic="http://schemas.openxmlformats.org/drawingml/2006/picture">
+                  <pic:nvPicPr>
+                    <pic:cNvPr id="0" name="Picture 2"/>
+                    <pic:cNvPicPr>
+                      <a:picLocks noChangeAspect="1" noChangeArrowheads="1"/>
+                    </pic:cNvPicPr>
+                  </pic:nvPicPr>
+                  <pic:blipFill>
+                    <a:blip r:embed="rId7">
+                      <a:extLst>
+                        <a:ext uri="{28A0092B-C50C-407E-A947-70E740481C1C}">
+                          <a14:useLocalDpi xmlns:a14="http://schemas.microsoft.com/office/drawing/2010/main" val="0"/>
+                        </a:ext>
+                      </a:extLst>
+                    </a:blip>
+                    <a:srcRect/>
+                    <a:stretch>
+                      <a:fillRect/>
+                    </a:stretch>
+                  </pic:blipFill>
+                  <pic:spPr bwMode="auto">
+                    <a:xfrm>
+                      <a:off x="0" y="0"/>
+                      <a:ext cx="3643461" cy="2421176"/>
+                    </a:xfrm>
+                    <a:prstGeom prst="rect">
+                      <a:avLst/>
+                    </a:prstGeom>
+                    <a:noFill/>
+                    <a:ln>
+                      <a:noFill/>
+                    </a:ln>
+                  </pic:spPr>
+                </pic:pic>
+              </a:graphicData>
+            </a:graphic>
+          </wp:inline>
+        </w:drawing>
+      </w:r>
+    </w:p>
+    <w:p>
+      <w:pPr>
+        <w:rPr>
+          <w:rFonts w:asciiTheme="majorHAnsi" w:hAnsiTheme="majorHAnsi" w:cstheme="majorHAnsi"/>
+        </w:rPr>
+      </w:pPr>
+      <w:r>
+        <w:rPr>
+          <w:rFonts w:asciiTheme="majorHAnsi" w:hAnsiTheme="majorHAnsi" w:cstheme="majorHAnsi"/>
+          <w:b/>
+          <w:bCs/>
+        </w:rPr>
+        <w:t>Figure 3.</w:t>
+      </w:r>
+      <w:r>
+        <w:rPr>
+          <w:rFonts w:asciiTheme="majorHAnsi" w:hAnsiTheme="majorHAnsi" w:cstheme="majorHAnsi"/>
+          <w:b/>
+          <w:bCs/>
+        </w:rPr>
+        <w:t>3</w:t>
+      </w:r>
+      <w:r>
+        <w:rPr>
+          <w:rFonts w:asciiTheme="majorHAnsi" w:hAnsiTheme="majorHAnsi" w:cstheme="majorHAnsi"/>
+          <w:b/>
+          <w:bCs/>
+        </w:rPr>
+        <w:t>:</w:t>
+      </w:r>
+      <w:r>
+        <w:rPr>
+          <w:rFonts w:asciiTheme="majorHAnsi" w:hAnsiTheme="majorHAnsi" w:cstheme="majorHAnsi"/>
+        </w:rPr>
+        <w:t xml:space="preserve"> Charting fitments of </w:t>
+      </w:r>
+      <w:proofErr w:type="spellStart"/>
+      <w:r>
+        <w:rPr>
+          <w:rFonts w:asciiTheme="majorHAnsi" w:hAnsiTheme="majorHAnsi" w:cstheme="majorHAnsi"/>
+        </w:rPr>
+        <w:t>KMeans</w:t>
+      </w:r>
+      <w:proofErr w:type="spellEnd"/>
+      <w:r>
+        <w:rPr>
+          <w:rFonts w:asciiTheme="majorHAnsi" w:hAnsiTheme="majorHAnsi" w:cstheme="majorHAnsi"/>
+        </w:rPr>
+        <w:t xml:space="preserve"> clustering to the defensive statistics dataset by distortion score.</w:t>
+      </w:r>
+    </w:p>
+    <w:p>
+      <w:pPr>
+        <w:rPr>
+          <w:rFonts w:asciiTheme="majorHAnsi" w:hAnsiTheme="majorHAnsi" w:cstheme="majorHAnsi"/>
+        </w:rPr>
+      </w:pPr>
+      <w:r>
+        <w:rPr>
+          <w:rFonts w:asciiTheme="majorHAnsi" w:hAnsiTheme="majorHAnsi" w:cstheme="majorHAnsi"/>
+        </w:rPr>
+        <w:t>Figure 3.</w:t>
+      </w:r>
+      <w:r>
+        <w:rPr>
+          <w:rFonts w:asciiTheme="majorHAnsi" w:hAnsiTheme="majorHAnsi" w:cstheme="majorHAnsi"/>
+        </w:rPr>
+        <w:t>3</w:t>
+      </w:r>
+      <w:r>
+        <w:rPr>
+          <w:rFonts w:asciiTheme="majorHAnsi" w:hAnsiTheme="majorHAnsi" w:cstheme="majorHAnsi"/>
+        </w:rPr>
+        <w:t xml:space="preserve"> shows that the optimal number of clusters in this dataset using K-Means clustering is 4. The resulting categories are described as such: </w:t>
+      </w:r>
+    </w:p>
+    <w:p>
+      <w:pPr>
+        <w:rPr>
+          <w:rFonts w:asciiTheme="majorHAnsi" w:hAnsiTheme="majorHAnsi" w:cstheme="majorHAnsi"/>
+        </w:rPr>
+      </w:pPr>
+      <w:r>
+        <w:rPr>
+          <w:rFonts w:asciiTheme="majorHAnsi" w:hAnsiTheme="majorHAnsi" w:cstheme="majorHAnsi"/>
+        </w:rPr>
+        <w:t>1. Strong All-Around Defenders</w:t>
+      </w:r>
+    </w:p>
+    <w:p>
+      <w:pPr>
+        <w:spacing w:line="480" w:lineRule="auto"/>
+        <w:rPr>
+          <w:rFonts w:asciiTheme="majorHAnsi" w:hAnsiTheme="majorHAnsi" w:cstheme="majorHAnsi"/>
+        </w:rPr>
+      </w:pPr>
+      <w:r>
+        <w:rPr>
+          <w:rFonts w:asciiTheme="majorHAnsi" w:hAnsiTheme="majorHAnsi" w:cstheme="majorHAnsi"/>
+        </w:rPr>
+        <w:lastRenderedPageBreak/>
+        <w:t xml:space="preserve">These players can defend </w:t>
+      </w:r>
+      <w:r>
+        <w:rPr>
+          <w:rFonts w:asciiTheme="majorHAnsi" w:hAnsiTheme="majorHAnsi" w:cstheme="majorHAnsi"/>
+        </w:rPr>
+        <w:t>nearly every position on the floor strongly but spend a higher frequency defending perimeter shots. They result in relatively low opponent shooting percentages while either defending or dissuading shots from going up all together.</w:t>
+      </w:r>
+    </w:p>
+    <w:p>
+      <w:pPr>
+        <w:rPr>
+          <w:rFonts w:asciiTheme="majorHAnsi" w:hAnsiTheme="majorHAnsi" w:cstheme="majorHAnsi"/>
+        </w:rPr>
+      </w:pPr>
+      <w:r>
+        <w:rPr>
+          <w:rFonts w:asciiTheme="majorHAnsi" w:hAnsiTheme="majorHAnsi" w:cstheme="majorHAnsi"/>
+        </w:rPr>
+        <w:t xml:space="preserve">2. </w:t>
+      </w:r>
+      <w:r>
+        <w:rPr>
+          <w:rFonts w:asciiTheme="majorHAnsi" w:hAnsiTheme="majorHAnsi" w:cstheme="majorHAnsi"/>
+        </w:rPr>
+        <w:t>Primary</w:t>
+      </w:r>
+      <w:r>
+        <w:rPr>
+          <w:rFonts w:asciiTheme="majorHAnsi" w:hAnsiTheme="majorHAnsi" w:cstheme="majorHAnsi"/>
+        </w:rPr>
+        <w:t xml:space="preserve"> Interior Defenders</w:t>
+      </w:r>
+    </w:p>
+    <w:p>
+      <w:pPr>
+        <w:spacing w:line="480" w:lineRule="auto"/>
+        <w:rPr>
+          <w:rFonts w:asciiTheme="majorHAnsi" w:hAnsiTheme="majorHAnsi" w:cstheme="majorHAnsi"/>
+        </w:rPr>
+      </w:pPr>
+      <w:r>
+        <w:rPr>
+          <w:rFonts w:asciiTheme="majorHAnsi" w:hAnsiTheme="majorHAnsi" w:cstheme="majorHAnsi"/>
+        </w:rPr>
+        <w:t>These players are the primary defenders at the rim and are occasionally asked to switch onto wing players or close out on 3-point shooters. They defend interior shots with high frequency and 3-pointers with lower frequency.</w:t>
+      </w:r>
+    </w:p>
+    <w:p>
+      <w:pPr>
+        <w:rPr>
+          <w:rFonts w:asciiTheme="majorHAnsi" w:hAnsiTheme="majorHAnsi" w:cstheme="majorHAnsi"/>
+        </w:rPr>
+      </w:pPr>
+      <w:r>
+        <w:rPr>
+          <w:rFonts w:asciiTheme="majorHAnsi" w:hAnsiTheme="majorHAnsi" w:cstheme="majorHAnsi"/>
+        </w:rPr>
+        <w:t>3. Weakside</w:t>
+      </w:r>
+      <w:r>
+        <w:rPr>
+          <w:rFonts w:asciiTheme="majorHAnsi" w:hAnsiTheme="majorHAnsi" w:cstheme="majorHAnsi"/>
+        </w:rPr>
+        <w:t xml:space="preserve"> Interior Defenders</w:t>
+      </w:r>
+    </w:p>
+    <w:p>
+      <w:pPr>
+        <w:spacing w:line="480" w:lineRule="auto"/>
+        <w:rPr>
+          <w:rFonts w:asciiTheme="majorHAnsi" w:hAnsiTheme="majorHAnsi" w:cstheme="majorHAnsi"/>
+        </w:rPr>
+      </w:pPr>
+      <w:r>
+        <w:rPr>
+          <w:rFonts w:asciiTheme="majorHAnsi" w:hAnsiTheme="majorHAnsi" w:cstheme="majorHAnsi"/>
+        </w:rPr>
+        <w:t xml:space="preserve">Weakside interior defenders may be players such as Serge </w:t>
+      </w:r>
+      <w:proofErr w:type="spellStart"/>
+      <w:r>
+        <w:rPr>
+          <w:rFonts w:asciiTheme="majorHAnsi" w:hAnsiTheme="majorHAnsi" w:cstheme="majorHAnsi"/>
+        </w:rPr>
+        <w:t>Ibaka</w:t>
+      </w:r>
+      <w:proofErr w:type="spellEnd"/>
+      <w:r>
+        <w:rPr>
+          <w:rFonts w:asciiTheme="majorHAnsi" w:hAnsiTheme="majorHAnsi" w:cstheme="majorHAnsi"/>
+        </w:rPr>
+        <w:t xml:space="preserve"> who come from the weakside as help defenders when a primary action such as a pick-and-roll forces help from another player.</w:t>
+      </w:r>
+      <w:r>
+        <w:rPr>
+          <w:rFonts w:asciiTheme="majorHAnsi" w:hAnsiTheme="majorHAnsi" w:cstheme="majorHAnsi"/>
+        </w:rPr>
+        <w:t xml:space="preserve"> These players defend wing-players with about the same frequency as primary interior defenders but are mostly asked to be help defenders within 6 feet of the basket.</w:t>
+      </w:r>
+    </w:p>
+    <w:p>
+      <w:pPr>
+        <w:rPr>
+          <w:rFonts w:asciiTheme="majorHAnsi" w:hAnsiTheme="majorHAnsi" w:cstheme="majorHAnsi"/>
+        </w:rPr>
+      </w:pPr>
+      <w:r>
+        <w:rPr>
+          <w:rFonts w:asciiTheme="majorHAnsi" w:hAnsiTheme="majorHAnsi" w:cstheme="majorHAnsi"/>
+        </w:rPr>
+        <w:t>4. Perimeter-only Defenders</w:t>
+      </w:r>
+    </w:p>
+    <w:p>
+      <w:pPr>
+        <w:spacing w:line="480" w:lineRule="auto"/>
+        <w:rPr>
+          <w:rFonts w:asciiTheme="majorHAnsi" w:hAnsiTheme="majorHAnsi" w:cstheme="majorHAnsi"/>
+        </w:rPr>
+      </w:pPr>
+      <w:r>
+        <w:rPr>
+          <w:rFonts w:asciiTheme="majorHAnsi" w:hAnsiTheme="majorHAnsi" w:cstheme="majorHAnsi"/>
+        </w:rPr>
+        <w:t xml:space="preserve">Perimeter defenders will spend most of their time defending other wings at the 3-point line. These players often always only challenge perimeter shots and are rarely asked to defend shots within 6 feet. This could be because of a size limitation or because of a common defensive scheme. </w:t>
+      </w:r>
+    </w:p>
+    <w:p>
+      <w:pPr>
+        <w:spacing w:line="480" w:lineRule="auto"/>
+        <w:rPr>
+          <w:rFonts w:asciiTheme="majorHAnsi" w:hAnsiTheme="majorHAnsi" w:cstheme="majorHAnsi"/>
+        </w:rPr>
+      </w:pPr>
+      <w:r>
+        <w:rPr>
+          <w:rFonts w:asciiTheme="majorHAnsi" w:hAnsiTheme="majorHAnsi" w:cstheme="majorHAnsi"/>
+        </w:rPr>
+        <w:t>After finishing this analysis, I believe it is not comprehensive enough to tell much besides what kinds of shots a player typically defends. I would like to later include more data and more clusters to add in a factor about how well a player defends whether that be a good perimeter defender or a poor interior defender.</w:t>
+      </w:r>
+    </w:p>
+    <w:p>
+      <w:pPr>
+        <w:pStyle w:val="ListParagraph"/>
+        <w:numPr>
+          <w:ilvl w:val="0"/>
+          <w:numId w:val="2"/>
+        </w:numPr>
+        <w:rPr>
+          <w:rFonts w:asciiTheme="majorHAnsi" w:hAnsiTheme="majorHAnsi" w:cstheme="majorHAnsi"/>
+          <w:b/>
+          <w:bCs/>
+        </w:rPr>
+      </w:pPr>
+      <w:r>
+        <w:rPr>
+          <w:rFonts w:asciiTheme="majorHAnsi" w:hAnsiTheme="majorHAnsi" w:cstheme="majorHAnsi"/>
+          <w:b/>
+          <w:bCs/>
+          <w:shd w:val="clear" w:color="auto" w:fill="FFFFFF"/>
+        </w:rPr>
+        <w:t xml:space="preserve">Determine the types of players that currently make up our roster. Is there a </w:t>
+      </w:r>
+      <w:proofErr w:type="gramStart"/>
+      <w:r>
+        <w:rPr>
+          <w:rFonts w:asciiTheme="majorHAnsi" w:hAnsiTheme="majorHAnsi" w:cstheme="majorHAnsi"/>
+          <w:b/>
+          <w:bCs/>
+          <w:shd w:val="clear" w:color="auto" w:fill="FFFFFF"/>
+        </w:rPr>
+        <w:t>particular type of player</w:t>
+      </w:r>
+      <w:proofErr w:type="gramEnd"/>
+      <w:r>
+        <w:rPr>
+          <w:rFonts w:asciiTheme="majorHAnsi" w:hAnsiTheme="majorHAnsi" w:cstheme="majorHAnsi"/>
+          <w:b/>
+          <w:bCs/>
+          <w:shd w:val="clear" w:color="auto" w:fill="FFFFFF"/>
+        </w:rPr>
+        <w:t xml:space="preserve"> that we are lacking, or do we have multiple types of players that should be adjusted? What type of player(s) should we look to add this offseason either through free agency or the draft? Tie in your answers from 1 and 2 above</w:t>
+      </w:r>
+    </w:p>
+    <w:tbl>
+      <w:tblPr>
+        <w:tblStyle w:val="TableGrid"/>
+        <w:tblW w:w="0" w:type="auto"/>
+        <w:tblLook w:val="04A0" w:firstRow="1" w:lastRow="0" w:firstColumn="1" w:lastColumn="0" w:noHBand="0" w:noVBand="1"/>
+      </w:tblPr>
+      <w:tblGrid>
+        <w:gridCol w:w="2335"/>
+        <w:gridCol w:w="2610"/>
+      </w:tblGrid>
+      <w:tr>
+        <w:tc>
+          <w:tcPr>
+            <w:tcW w:w="2335" w:type="dxa"/>
+          </w:tcPr>
+          <w:p>
+            <w:pPr>
+              <w:rPr>
+                <w:rFonts w:asciiTheme="majorHAnsi" w:hAnsiTheme="majorHAnsi" w:cstheme="majorHAnsi"/>
+              </w:rPr>
+            </w:pPr>
+            <w:r>
+              <w:rPr>
+                <w:rFonts w:asciiTheme="majorHAnsi" w:hAnsiTheme="majorHAnsi" w:cstheme="majorHAnsi"/>
+              </w:rPr>
+              <w:t>Player</w:t>
+            </w:r>
+          </w:p>
+        </w:tc>
+        <w:tc>
+          <w:tcPr>
+            <w:tcW w:w="2610" w:type="dxa"/>
+          </w:tcPr>
+          <w:p>
+            <w:pPr>
+              <w:rPr>
+                <w:rFonts w:asciiTheme="majorHAnsi" w:hAnsiTheme="majorHAnsi" w:cstheme="majorHAnsi"/>
+              </w:rPr>
+            </w:pPr>
+            <w:r>
+              <w:rPr>
+                <w:rFonts w:asciiTheme="majorHAnsi" w:hAnsiTheme="majorHAnsi" w:cstheme="majorHAnsi"/>
+              </w:rPr>
+              <w:t>Category</w:t>
+            </w:r>
+          </w:p>
+        </w:tc>
+      </w:tr>
+      <w:tr>
+        <w:tc>
+          <w:tcPr>
+            <w:tcW w:w="2335" w:type="dxa"/>
+          </w:tcPr>
+          <w:p>
+            <w:pPr>
+              <w:rPr>
+                <w:rFonts w:asciiTheme="majorHAnsi" w:hAnsiTheme="majorHAnsi" w:cstheme="majorHAnsi"/>
+              </w:rPr>
+            </w:pPr>
+            <w:r>
+              <w:rPr>
+                <w:rFonts w:asciiTheme="majorHAnsi" w:hAnsiTheme="majorHAnsi" w:cstheme="majorHAnsi"/>
+              </w:rPr>
+              <w:lastRenderedPageBreak/>
+              <w:t>Hassan Whiteside</w:t>
+            </w:r>
+          </w:p>
+        </w:tc>
+        <w:tc>
+          <w:tcPr>
+            <w:tcW w:w="2610" w:type="dxa"/>
+          </w:tcPr>
+          <w:p>
+            <w:pPr>
+              <w:rPr>
+                <w:rFonts w:asciiTheme="majorHAnsi" w:hAnsiTheme="majorHAnsi" w:cstheme="majorHAnsi"/>
+              </w:rPr>
+            </w:pPr>
+            <w:r>
+              <w:rPr>
+                <w:rFonts w:asciiTheme="majorHAnsi" w:hAnsiTheme="majorHAnsi" w:cstheme="majorHAnsi"/>
+              </w:rPr>
+              <w:t xml:space="preserve">Primary Interior </w:t>
+            </w:r>
+          </w:p>
+        </w:tc>
+      </w:tr>
+      <w:tr>
+        <w:tc>
+          <w:tcPr>
+            <w:tcW w:w="2335" w:type="dxa"/>
+          </w:tcPr>
+          <w:p>
+            <w:pPr>
+              <w:rPr>
+                <w:rFonts w:asciiTheme="majorHAnsi" w:hAnsiTheme="majorHAnsi" w:cstheme="majorHAnsi"/>
+              </w:rPr>
+            </w:pPr>
+            <w:r>
+              <w:rPr>
+                <w:rFonts w:asciiTheme="majorHAnsi" w:hAnsiTheme="majorHAnsi" w:cstheme="majorHAnsi"/>
+              </w:rPr>
+              <w:t>CJ McCollum</w:t>
+            </w:r>
+          </w:p>
+        </w:tc>
+        <w:tc>
+          <w:tcPr>
+            <w:tcW w:w="2610" w:type="dxa"/>
+          </w:tcPr>
+          <w:p>
+            <w:pPr>
+              <w:rPr>
+                <w:rFonts w:asciiTheme="majorHAnsi" w:hAnsiTheme="majorHAnsi" w:cstheme="majorHAnsi"/>
+              </w:rPr>
+            </w:pPr>
+            <w:r>
+              <w:rPr>
+                <w:rFonts w:asciiTheme="majorHAnsi" w:hAnsiTheme="majorHAnsi" w:cstheme="majorHAnsi"/>
+              </w:rPr>
+              <w:t xml:space="preserve">All-Around </w:t>
+            </w:r>
+          </w:p>
+        </w:tc>
+      </w:tr>
+      <w:tr>
+        <w:tc>
+          <w:tcPr>
+            <w:tcW w:w="2335" w:type="dxa"/>
+          </w:tcPr>
+          <w:p>
+            <w:pPr>
+              <w:rPr>
+                <w:rFonts w:asciiTheme="majorHAnsi" w:hAnsiTheme="majorHAnsi" w:cstheme="majorHAnsi"/>
+              </w:rPr>
+            </w:pPr>
+            <w:r>
+              <w:rPr>
+                <w:rFonts w:asciiTheme="majorHAnsi" w:hAnsiTheme="majorHAnsi" w:cstheme="majorHAnsi"/>
+              </w:rPr>
+              <w:t>Carmelo Anthony</w:t>
+            </w:r>
+          </w:p>
+        </w:tc>
+        <w:tc>
+          <w:tcPr>
+            <w:tcW w:w="2610" w:type="dxa"/>
+          </w:tcPr>
+          <w:p>
+            <w:pPr>
+              <w:rPr>
+                <w:rFonts w:asciiTheme="majorHAnsi" w:hAnsiTheme="majorHAnsi" w:cstheme="majorHAnsi"/>
+              </w:rPr>
+            </w:pPr>
+            <w:r>
+              <w:rPr>
+                <w:rFonts w:asciiTheme="majorHAnsi" w:hAnsiTheme="majorHAnsi" w:cstheme="majorHAnsi"/>
+              </w:rPr>
+              <w:t xml:space="preserve">All-Around </w:t>
+            </w:r>
+          </w:p>
+        </w:tc>
+      </w:tr>
+      <w:tr>
+        <w:tc>
+          <w:tcPr>
+            <w:tcW w:w="2335" w:type="dxa"/>
+          </w:tcPr>
+          <w:p>
+            <w:pPr>
+              <w:rPr>
+                <w:rFonts w:asciiTheme="majorHAnsi" w:hAnsiTheme="majorHAnsi" w:cstheme="majorHAnsi"/>
+              </w:rPr>
+            </w:pPr>
+            <w:r>
+              <w:rPr>
+                <w:rFonts w:asciiTheme="majorHAnsi" w:hAnsiTheme="majorHAnsi" w:cstheme="majorHAnsi"/>
+              </w:rPr>
+              <w:t>Anfernee Simons</w:t>
+            </w:r>
+          </w:p>
+        </w:tc>
+        <w:tc>
+          <w:tcPr>
+            <w:tcW w:w="2610" w:type="dxa"/>
+          </w:tcPr>
+          <w:p>
+            <w:pPr>
+              <w:rPr>
+                <w:rFonts w:asciiTheme="majorHAnsi" w:hAnsiTheme="majorHAnsi" w:cstheme="majorHAnsi"/>
+              </w:rPr>
+            </w:pPr>
+            <w:r>
+              <w:rPr>
+                <w:rFonts w:asciiTheme="majorHAnsi" w:hAnsiTheme="majorHAnsi" w:cstheme="majorHAnsi"/>
+              </w:rPr>
+              <w:t xml:space="preserve">All-Around </w:t>
+            </w:r>
+          </w:p>
+        </w:tc>
+      </w:tr>
+      <w:tr>
+        <w:tc>
+          <w:tcPr>
+            <w:tcW w:w="2335" w:type="dxa"/>
+          </w:tcPr>
+          <w:p>
+            <w:pPr>
+              <w:rPr>
+                <w:rFonts w:asciiTheme="majorHAnsi" w:hAnsiTheme="majorHAnsi" w:cstheme="majorHAnsi"/>
+              </w:rPr>
+            </w:pPr>
+            <w:r>
+              <w:rPr>
+                <w:rFonts w:asciiTheme="majorHAnsi" w:hAnsiTheme="majorHAnsi" w:cstheme="majorHAnsi"/>
+              </w:rPr>
+              <w:t xml:space="preserve">Damian </w:t>
+            </w:r>
+            <w:proofErr w:type="spellStart"/>
+            <w:r>
+              <w:rPr>
+                <w:rFonts w:asciiTheme="majorHAnsi" w:hAnsiTheme="majorHAnsi" w:cstheme="majorHAnsi"/>
+              </w:rPr>
+              <w:t>Lillard</w:t>
+            </w:r>
+            <w:proofErr w:type="spellEnd"/>
+          </w:p>
+        </w:tc>
+        <w:tc>
+          <w:tcPr>
+            <w:tcW w:w="2610" w:type="dxa"/>
+          </w:tcPr>
+          <w:p>
+            <w:pPr>
+              <w:rPr>
+                <w:rFonts w:asciiTheme="majorHAnsi" w:hAnsiTheme="majorHAnsi" w:cstheme="majorHAnsi"/>
+              </w:rPr>
+            </w:pPr>
+            <w:r>
+              <w:rPr>
+                <w:rFonts w:asciiTheme="majorHAnsi" w:hAnsiTheme="majorHAnsi" w:cstheme="majorHAnsi"/>
+              </w:rPr>
+              <w:t xml:space="preserve">All-Around </w:t>
+            </w:r>
+          </w:p>
+        </w:tc>
+      </w:tr>
+      <w:tr>
+        <w:tc>
+          <w:tcPr>
+            <w:tcW w:w="2335" w:type="dxa"/>
+          </w:tcPr>
+          <w:p>
+            <w:pPr>
+              <w:rPr>
+                <w:rFonts w:asciiTheme="majorHAnsi" w:hAnsiTheme="majorHAnsi" w:cstheme="majorHAnsi"/>
+              </w:rPr>
+            </w:pPr>
+            <w:r>
+              <w:rPr>
+                <w:rFonts w:asciiTheme="majorHAnsi" w:hAnsiTheme="majorHAnsi" w:cstheme="majorHAnsi"/>
+              </w:rPr>
+              <w:t>Nassir Little</w:t>
+            </w:r>
+          </w:p>
+        </w:tc>
+        <w:tc>
+          <w:tcPr>
+            <w:tcW w:w="2610" w:type="dxa"/>
+          </w:tcPr>
+          <w:p>
+            <w:pPr>
+              <w:rPr>
+                <w:rFonts w:asciiTheme="majorHAnsi" w:hAnsiTheme="majorHAnsi" w:cstheme="majorHAnsi"/>
+              </w:rPr>
+            </w:pPr>
+            <w:r>
+              <w:rPr>
+                <w:rFonts w:asciiTheme="majorHAnsi" w:hAnsiTheme="majorHAnsi" w:cstheme="majorHAnsi"/>
+              </w:rPr>
+              <w:t>Perimeter-only</w:t>
+            </w:r>
+          </w:p>
+        </w:tc>
+      </w:tr>
+      <w:tr>
+        <w:tc>
+          <w:tcPr>
+            <w:tcW w:w="2335" w:type="dxa"/>
+          </w:tcPr>
+          <w:p>
+            <w:pPr>
+              <w:rPr>
+                <w:rFonts w:asciiTheme="majorHAnsi" w:hAnsiTheme="majorHAnsi" w:cstheme="majorHAnsi"/>
+              </w:rPr>
+            </w:pPr>
+            <w:r>
+              <w:rPr>
+                <w:rFonts w:asciiTheme="majorHAnsi" w:hAnsiTheme="majorHAnsi" w:cstheme="majorHAnsi"/>
+              </w:rPr>
+              <w:t xml:space="preserve">Trevor </w:t>
+            </w:r>
+            <w:proofErr w:type="spellStart"/>
+            <w:r>
+              <w:rPr>
+                <w:rFonts w:asciiTheme="majorHAnsi" w:hAnsiTheme="majorHAnsi" w:cstheme="majorHAnsi"/>
+              </w:rPr>
+              <w:t>Ariza</w:t>
+            </w:r>
+            <w:proofErr w:type="spellEnd"/>
+          </w:p>
+        </w:tc>
+        <w:tc>
+          <w:tcPr>
+            <w:tcW w:w="2610" w:type="dxa"/>
+          </w:tcPr>
+          <w:p>
+            <w:pPr>
+              <w:rPr>
+                <w:rFonts w:asciiTheme="majorHAnsi" w:hAnsiTheme="majorHAnsi" w:cstheme="majorHAnsi"/>
+              </w:rPr>
+            </w:pPr>
+            <w:r>
+              <w:rPr>
+                <w:rFonts w:asciiTheme="majorHAnsi" w:hAnsiTheme="majorHAnsi" w:cstheme="majorHAnsi"/>
+              </w:rPr>
+              <w:t xml:space="preserve">All-Around </w:t>
+            </w:r>
+          </w:p>
+        </w:tc>
+      </w:tr>
+      <w:tr>
+        <w:tc>
+          <w:tcPr>
+            <w:tcW w:w="2335" w:type="dxa"/>
+          </w:tcPr>
+          <w:p>
+            <w:pPr>
+              <w:rPr>
+                <w:rFonts w:asciiTheme="majorHAnsi" w:hAnsiTheme="majorHAnsi" w:cstheme="majorHAnsi"/>
+              </w:rPr>
+            </w:pPr>
+            <w:r>
+              <w:rPr>
+                <w:rFonts w:asciiTheme="majorHAnsi" w:hAnsiTheme="majorHAnsi" w:cstheme="majorHAnsi"/>
+              </w:rPr>
+              <w:t xml:space="preserve">Mario </w:t>
+            </w:r>
+            <w:proofErr w:type="spellStart"/>
+            <w:r>
+              <w:rPr>
+                <w:rFonts w:asciiTheme="majorHAnsi" w:hAnsiTheme="majorHAnsi" w:cstheme="majorHAnsi"/>
+              </w:rPr>
+              <w:t>Hezonja</w:t>
+            </w:r>
+            <w:proofErr w:type="spellEnd"/>
+          </w:p>
+        </w:tc>
+        <w:tc>
+          <w:tcPr>
+            <w:tcW w:w="2610" w:type="dxa"/>
+          </w:tcPr>
+          <w:p>
+            <w:pPr>
+              <w:rPr>
+                <w:rFonts w:asciiTheme="majorHAnsi" w:hAnsiTheme="majorHAnsi" w:cstheme="majorHAnsi"/>
+              </w:rPr>
+            </w:pPr>
+            <w:r>
+              <w:rPr>
+                <w:rFonts w:asciiTheme="majorHAnsi" w:hAnsiTheme="majorHAnsi" w:cstheme="majorHAnsi"/>
+              </w:rPr>
+              <w:t xml:space="preserve">All-Around </w:t>
+            </w:r>
+          </w:p>
+        </w:tc>
+      </w:tr>
+      <w:tr>
+        <w:tc>
+          <w:tcPr>
+            <w:tcW w:w="2335" w:type="dxa"/>
+          </w:tcPr>
+          <w:p>
+            <w:pPr>
+              <w:rPr>
+                <w:rFonts w:asciiTheme="majorHAnsi" w:hAnsiTheme="majorHAnsi" w:cstheme="majorHAnsi"/>
+              </w:rPr>
+            </w:pPr>
+            <w:r>
+              <w:rPr>
+                <w:rFonts w:asciiTheme="majorHAnsi" w:hAnsiTheme="majorHAnsi" w:cstheme="majorHAnsi"/>
+              </w:rPr>
+              <w:t>Gary Trent Jr</w:t>
+            </w:r>
+          </w:p>
+        </w:tc>
+        <w:tc>
+          <w:tcPr>
+            <w:tcW w:w="2610" w:type="dxa"/>
+          </w:tcPr>
+          <w:p>
+            <w:pPr>
+              <w:rPr>
+                <w:rFonts w:asciiTheme="majorHAnsi" w:hAnsiTheme="majorHAnsi" w:cstheme="majorHAnsi"/>
+              </w:rPr>
+            </w:pPr>
+            <w:r>
+              <w:rPr>
+                <w:rFonts w:asciiTheme="majorHAnsi" w:hAnsiTheme="majorHAnsi" w:cstheme="majorHAnsi"/>
+              </w:rPr>
+              <w:t>Perimeter-only</w:t>
+            </w:r>
+          </w:p>
+        </w:tc>
+      </w:tr>
+    </w:tbl>
+    <w:p>
+      <w:pPr>
+        <w:rPr>
+          <w:rFonts w:asciiTheme="majorHAnsi" w:hAnsiTheme="majorHAnsi" w:cstheme="majorHAnsi"/>
+        </w:rPr>
+      </w:pPr>
+    </w:p>
+    <w:p>
+      <w:pPr>
+        <w:rPr>
+          <w:rFonts w:asciiTheme="majorHAnsi" w:hAnsiTheme="majorHAnsi" w:cstheme="majorHAnsi"/>
+        </w:rPr>
+      </w:pPr>
+      <w:r>
+        <w:rPr>
+          <w:rFonts w:asciiTheme="majorHAnsi" w:hAnsiTheme="majorHAnsi" w:cstheme="majorHAnsi"/>
+          <w:b/>
+          <w:bCs/>
+        </w:rPr>
+        <w:t>Table 4.1:</w:t>
+      </w:r>
+      <w:r>
+        <w:rPr>
+          <w:rFonts w:asciiTheme="majorHAnsi" w:hAnsiTheme="majorHAnsi" w:cstheme="majorHAnsi"/>
+        </w:rPr>
+        <w:t xml:space="preserve"> Players on the current Blazers’ roster who have played more than half of the current season and their categorizations.</w:t>
+      </w:r>
+    </w:p>
+    <w:p>
+      <w:pPr>
+        <w:spacing w:line="360" w:lineRule="auto"/>
+        <w:rPr>
+          <w:rFonts w:asciiTheme="majorHAnsi" w:hAnsiTheme="majorHAnsi" w:cstheme="majorHAnsi"/>
+        </w:rPr>
+      </w:pPr>
+      <w:r>
+        <w:rPr>
+          <w:rFonts w:asciiTheme="majorHAnsi" w:hAnsiTheme="majorHAnsi" w:cstheme="majorHAnsi"/>
+        </w:rPr>
+        <w:t xml:space="preserve">Table 4.1 shows a filtered list of players and their categorizations. </w:t>
+      </w:r>
+      <w:proofErr w:type="gramStart"/>
+      <w:r>
+        <w:rPr>
+          <w:rFonts w:asciiTheme="majorHAnsi" w:hAnsiTheme="majorHAnsi" w:cstheme="majorHAnsi"/>
+        </w:rPr>
+        <w:t>The majority of</w:t>
+      </w:r>
+      <w:proofErr w:type="gramEnd"/>
+      <w:r>
+        <w:rPr>
+          <w:rFonts w:asciiTheme="majorHAnsi" w:hAnsiTheme="majorHAnsi" w:cstheme="majorHAnsi"/>
+        </w:rPr>
+        <w:t xml:space="preserve"> active players are all-around defenders meaning they are asked to defend both the perimeter and rim at regular rates. The glaring missing category is a weakside interior defender. This may be because the of the defensive scheme the coaching staff has devised to hide the team’s size weakness. The other significant weakness is the lack of a backup interior defender all together. This could mean that the team is taxing the only interior defender, Hassan Whiteside. During the off-season, the front office and coaching staff should work together to sure up interior defense and perhaps gather players who are stronger perimeter players to force a higher difference in turnover rate. I would also strongly advise a different categorization based on rebounding ability because that is one area where the Blazers are significantly lacking. </w:t>
+      </w:r>
+    </w:p>
+    <w:p>
+      <w:pPr>
+        <w:rPr>
+          <w:rFonts w:asciiTheme="majorHAnsi" w:hAnsiTheme="majorHAnsi" w:cstheme="majorHAnsi"/>
+          <w:b/>
+          <w:bCs/>
+        </w:rPr>
+      </w:pPr>
+      <w:r>
+        <w:rPr>
+          <w:rFonts w:asciiTheme="majorHAnsi" w:hAnsiTheme="majorHAnsi" w:cstheme="majorHAnsi"/>
+          <w:b/>
+          <w:bCs/>
+        </w:rPr>
+        <w:t>Sources:</w:t>
+      </w:r>
+    </w:p>
+    <w:p>
+      <w:pPr>
+        <w:rPr>
+          <w:rFonts w:asciiTheme="majorHAnsi" w:hAnsiTheme="majorHAnsi" w:cstheme="majorHAnsi"/>
+        </w:rPr>
+      </w:pPr>
+      <w:hyperlink r:id="rId8" w:history="1">
+        <w:r>
+          <w:rPr>
+            <w:rStyle w:val="Hyperlink"/>
+            <w:rFonts w:asciiTheme="majorHAnsi" w:hAnsiTheme="majorHAnsi" w:cstheme="majorHAnsi"/>
+            <w:color w:val="auto"/>
+          </w:rPr>
+          <w:t>https://stats.nba.com/players/defense-dash-3pt/</w:t>
+        </w:r>
+      </w:hyperlink>
+    </w:p>
+    <w:p>
+      <w:pPr>
+        <w:rPr>
+          <w:rFonts w:asciiTheme="majorHAnsi" w:hAnsiTheme="majorHAnsi" w:cstheme="majorHAnsi"/>
+        </w:rPr>
+      </w:pPr>
+      <w:hyperlink r:id="rId9" w:history="1">
+        <w:r>
+          <w:rPr>
+            <w:rStyle w:val="Hyperlink"/>
+            <w:rFonts w:asciiTheme="majorHAnsi" w:hAnsiTheme="majorHAnsi" w:cstheme="majorHAnsi"/>
+            <w:color w:val="auto"/>
+          </w:rPr>
+          <w:t>https://stats.nba.com/players/defense-dash-lt6/</w:t>
+        </w:r>
+      </w:hyperlink>
+    </w:p>
+    <w:p>
+      <w:pPr>
+        <w:rPr>
+          <w:rFonts w:asciiTheme="majorHAnsi" w:hAnsiTheme="majorHAnsi" w:cstheme="majorHAnsi"/>
+        </w:rPr>
+      </w:pPr>
+      <w:hyperlink r:id="rId10" w:history="1">
+        <w:r>
+          <w:rPr>
+            <w:rStyle w:val="Hyperlink"/>
+            <w:rFonts w:asciiTheme="majorHAnsi" w:hAnsiTheme="majorHAnsi" w:cstheme="majorHAnsi"/>
+            <w:color w:val="auto"/>
+          </w:rPr>
+          <w:t>https://scikit-learn.org/stable/modules/generated/sklearn.linear_model.LinearRegression.html</w:t>
+        </w:r>
+      </w:hyperlink>
+    </w:p>
+    <w:p>
+      <w:pPr>
+        <w:rPr>
+          <w:rFonts w:asciiTheme="majorHAnsi" w:hAnsiTheme="majorHAnsi" w:cstheme="majorHAnsi"/>
+        </w:rPr>
+      </w:pPr>
+      <w:hyperlink r:id="rId11" w:history="1">
+        <w:r>
+          <w:rPr>
+            <w:rStyle w:val="Hyperlink"/>
+            <w:rFonts w:asciiTheme="majorHAnsi" w:hAnsiTheme="majorHAnsi" w:cstheme="majorHAnsi"/>
+            <w:color w:val="auto"/>
+          </w:rPr>
+          <w:t>https://stats.stackexchange.com/questions/81481/why-does-k-means-clustering-algorithm-use-only-euclidean-distance-metric</w:t>
+        </w:r>
+      </w:hyperlink>
+    </w:p>
+    <w:p>
+      <w:pPr>
+        <w:rPr>
+          <w:rFonts w:asciiTheme="majorHAnsi" w:hAnsiTheme="majorHAnsi" w:cstheme="majorHAnsi"/>
+        </w:rPr>
+      </w:pPr>
+      <w:hyperlink r:id="rId12" w:history="1">
+        <w:r>
+          <w:rPr>
+            <w:rStyle w:val="Hyperlink"/>
+            <w:rFonts w:asciiTheme="majorHAnsi" w:hAnsiTheme="majorHAnsi" w:cstheme="majorHAnsi"/>
+            <w:color w:val="auto"/>
+          </w:rPr>
+          <w:t>https://www.scikit-yb.org/en/latest/api/cluster/elbow.html</w:t>
+        </w:r>
+      </w:hyperlink>
+    </w:p>
+    <w:p>
+      <w:pPr>
+        <w:rPr>
+          <w:rFonts w:asciiTheme="majorHAnsi" w:hAnsiTheme="majorHAnsi" w:cstheme="majorHAnsi"/>
+        </w:rPr>
+      </w:pPr>
+      <w:hyperlink r:id="rId13" w:history="1">
+        <w:r>
+          <w:rPr>
+            <w:rStyle w:val="Hyperlink"/>
+            <w:rFonts w:asciiTheme="majorHAnsi" w:hAnsiTheme="majorHAnsi" w:cstheme="majorHAnsi"/>
+            <w:color w:val="auto"/>
+          </w:rPr>
+          <w:t>https://scikit-learn.org/stable/modules/generated/sklearn.cluster.KMeans.html</w:t>
+        </w:r>
+      </w:hyperlink>
+    </w:p>
+    <w:p>
+      <w:pPr>
+        <w:rPr>
+          <w:rFonts w:asciiTheme="majorHAnsi" w:hAnsiTheme="majorHAnsi" w:cstheme="majorHAnsi"/>
+        </w:rPr>
+      </w:pPr>
+      <w:hyperlink r:id="rId14" w:history="1">
+        <w:r>
+          <w:rPr>
+            <w:rStyle w:val="Hyperlink"/>
+            <w:rFonts w:asciiTheme="majorHAnsi" w:hAnsiTheme="majorHAnsi" w:cstheme="majorHAnsi"/>
+            <w:color w:val="auto"/>
+          </w:rPr>
+          <w:t>https://towardsdatascience.com/multicollinearity-in-data-science-c5f6c0fe6edf</w:t>
+        </w:r>
+      </w:hyperlink>
     </w:p>
     <w:sectPr>
       <w:pgSz w:w="12240" w:h="15840"/>
@@ -37,6 +2422,288 @@
     </w:sectPr>
   </w:body>
 </w:document>
+</file>
+
+<file path=word/numbering.xml><?xml version="1.0" encoding="utf-8"?>
+<w:numbering xmlns:wpc="http://schemas.microsoft.com/office/word/2010/wordprocessingCanvas" xmlns:cx="http://schemas.microsoft.com/office/drawing/2014/chartex" xmlns:cx1="http://schemas.microsoft.com/office/drawing/2015/9/8/chartex" xmlns:cx2="http://schemas.microsoft.com/office/drawing/2015/10/21/chartex" xmlns:cx3="http://schemas.microsoft.com/office/drawing/2016/5/9/chartex" xmlns:cx4="http://schemas.microsoft.com/office/drawing/2016/5/10/chartex" xmlns:cx5="http://schemas.microsoft.com/office/drawing/2016/5/11/chartex" xmlns:cx6="http://schemas.microsoft.com/office/drawing/2016/5/12/chartex" xmlns:cx7="http://schemas.microsoft.com/office/drawing/2016/5/13/chartex" xmlns:cx8="http://schemas.microsoft.com/office/drawing/2016/5/14/chartex" xmlns:mc="http://schemas.openxmlformats.org/markup-compatibility/2006" xmlns:aink="http://schemas.microsoft.com/office/drawing/2016/ink" xmlns:am3d="http://schemas.microsoft.com/office/drawing/2017/model3d" xmlns:o="urn:schemas-microsoft-com:office:office" xmlns:r="http://schemas.openxmlformats.org/officeDocument/2006/relationships" xmlns:m="http://schemas.openxmlformats.org/officeDocument/2006/math" xmlns:v="urn:schemas-microsoft-com:vml" xmlns:wp14="http://schemas.microsoft.com/office/word/2010/wordprocessingDrawing" xmlns:wp="http://schemas.openxmlformats.org/drawingml/2006/wordprocessingDrawing" xmlns:w10="urn:schemas-microsoft-com:office:word" xmlns:w="http://schemas.openxmlformats.org/wordprocessingml/2006/main" xmlns:w14="http://schemas.microsoft.com/office/word/2010/wordml" xmlns:w15="http://schemas.microsoft.com/office/word/2012/wordml" xmlns:w16cid="http://schemas.microsoft.com/office/word/2016/wordml/cid" xmlns:w16se="http://schemas.microsoft.com/office/word/2015/wordml/symex" xmlns:wpg="http://schemas.microsoft.com/office/word/2010/wordprocessingGroup" xmlns:wpi="http://schemas.microsoft.com/office/word/2010/wordprocessingInk" xmlns:wne="http://schemas.microsoft.com/office/word/2006/wordml" xmlns:wps="http://schemas.microsoft.com/office/word/2010/wordprocessingShape" mc:Ignorable="w14 w15 w16se w16cid wp14">
+  <w:abstractNum w:abstractNumId="0" w15:restartNumberingAfterBreak="0">
+    <w:nsid w:val="159701E1"/>
+    <w:multiLevelType w:val="hybridMultilevel"/>
+    <w:tmpl w:val="A7A058FE"/>
+    <w:lvl w:ilvl="0" w:tplc="F24CF9E6">
+      <w:start w:val="1"/>
+      <w:numFmt w:val="decimal"/>
+      <w:lvlText w:val="%1."/>
+      <w:lvlJc w:val="left"/>
+      <w:pPr>
+        <w:ind w:left="720" w:hanging="360"/>
+      </w:pPr>
+      <w:rPr>
+        <w:rFonts w:ascii="Helvetica" w:hAnsi="Helvetica" w:cs="Helvetica" w:hint="default"/>
+        <w:color w:val="2D3B45"/>
+      </w:rPr>
+    </w:lvl>
+    <w:lvl w:ilvl="1" w:tplc="04090019" w:tentative="1">
+      <w:start w:val="1"/>
+      <w:numFmt w:val="lowerLetter"/>
+      <w:lvlText w:val="%2."/>
+      <w:lvlJc w:val="left"/>
+      <w:pPr>
+        <w:ind w:left="1440" w:hanging="360"/>
+      </w:pPr>
+    </w:lvl>
+    <w:lvl w:ilvl="2" w:tplc="0409001B" w:tentative="1">
+      <w:start w:val="1"/>
+      <w:numFmt w:val="lowerRoman"/>
+      <w:lvlText w:val="%3."/>
+      <w:lvlJc w:val="right"/>
+      <w:pPr>
+        <w:ind w:left="2160" w:hanging="180"/>
+      </w:pPr>
+    </w:lvl>
+    <w:lvl w:ilvl="3" w:tplc="0409000F" w:tentative="1">
+      <w:start w:val="1"/>
+      <w:numFmt w:val="decimal"/>
+      <w:lvlText w:val="%4."/>
+      <w:lvlJc w:val="left"/>
+      <w:pPr>
+        <w:ind w:left="2880" w:hanging="360"/>
+      </w:pPr>
+    </w:lvl>
+    <w:lvl w:ilvl="4" w:tplc="04090019" w:tentative="1">
+      <w:start w:val="1"/>
+      <w:numFmt w:val="lowerLetter"/>
+      <w:lvlText w:val="%5."/>
+      <w:lvlJc w:val="left"/>
+      <w:pPr>
+        <w:ind w:left="3600" w:hanging="360"/>
+      </w:pPr>
+    </w:lvl>
+    <w:lvl w:ilvl="5" w:tplc="0409001B" w:tentative="1">
+      <w:start w:val="1"/>
+      <w:numFmt w:val="lowerRoman"/>
+      <w:lvlText w:val="%6."/>
+      <w:lvlJc w:val="right"/>
+      <w:pPr>
+        <w:ind w:left="4320" w:hanging="180"/>
+      </w:pPr>
+    </w:lvl>
+    <w:lvl w:ilvl="6" w:tplc="0409000F" w:tentative="1">
+      <w:start w:val="1"/>
+      <w:numFmt w:val="decimal"/>
+      <w:lvlText w:val="%7."/>
+      <w:lvlJc w:val="left"/>
+      <w:pPr>
+        <w:ind w:left="5040" w:hanging="360"/>
+      </w:pPr>
+    </w:lvl>
+    <w:lvl w:ilvl="7" w:tplc="04090019" w:tentative="1">
+      <w:start w:val="1"/>
+      <w:numFmt w:val="lowerLetter"/>
+      <w:lvlText w:val="%8."/>
+      <w:lvlJc w:val="left"/>
+      <w:pPr>
+        <w:ind w:left="5760" w:hanging="360"/>
+      </w:pPr>
+    </w:lvl>
+    <w:lvl w:ilvl="8" w:tplc="0409001B" w:tentative="1">
+      <w:start w:val="1"/>
+      <w:numFmt w:val="lowerRoman"/>
+      <w:lvlText w:val="%9."/>
+      <w:lvlJc w:val="right"/>
+      <w:pPr>
+        <w:ind w:left="6480" w:hanging="180"/>
+      </w:pPr>
+    </w:lvl>
+  </w:abstractNum>
+  <w:abstractNum w:abstractNumId="1" w15:restartNumberingAfterBreak="0">
+    <w:nsid w:val="591C511E"/>
+    <w:multiLevelType w:val="hybridMultilevel"/>
+    <w:tmpl w:val="E1724DD2"/>
+    <w:lvl w:ilvl="0" w:tplc="0409000F">
+      <w:start w:val="1"/>
+      <w:numFmt w:val="decimal"/>
+      <w:lvlText w:val="%1."/>
+      <w:lvlJc w:val="left"/>
+      <w:pPr>
+        <w:ind w:left="720" w:hanging="360"/>
+      </w:pPr>
+      <w:rPr>
+        <w:rFonts w:hint="default"/>
+      </w:rPr>
+    </w:lvl>
+    <w:lvl w:ilvl="1" w:tplc="04090019" w:tentative="1">
+      <w:start w:val="1"/>
+      <w:numFmt w:val="lowerLetter"/>
+      <w:lvlText w:val="%2."/>
+      <w:lvlJc w:val="left"/>
+      <w:pPr>
+        <w:ind w:left="1440" w:hanging="360"/>
+      </w:pPr>
+    </w:lvl>
+    <w:lvl w:ilvl="2" w:tplc="0409001B" w:tentative="1">
+      <w:start w:val="1"/>
+      <w:numFmt w:val="lowerRoman"/>
+      <w:lvlText w:val="%3."/>
+      <w:lvlJc w:val="right"/>
+      <w:pPr>
+        <w:ind w:left="2160" w:hanging="180"/>
+      </w:pPr>
+    </w:lvl>
+    <w:lvl w:ilvl="3" w:tplc="0409000F" w:tentative="1">
+      <w:start w:val="1"/>
+      <w:numFmt w:val="decimal"/>
+      <w:lvlText w:val="%4."/>
+      <w:lvlJc w:val="left"/>
+      <w:pPr>
+        <w:ind w:left="2880" w:hanging="360"/>
+      </w:pPr>
+    </w:lvl>
+    <w:lvl w:ilvl="4" w:tplc="04090019" w:tentative="1">
+      <w:start w:val="1"/>
+      <w:numFmt w:val="lowerLetter"/>
+      <w:lvlText w:val="%5."/>
+      <w:lvlJc w:val="left"/>
+      <w:pPr>
+        <w:ind w:left="3600" w:hanging="360"/>
+      </w:pPr>
+    </w:lvl>
+    <w:lvl w:ilvl="5" w:tplc="0409001B" w:tentative="1">
+      <w:start w:val="1"/>
+      <w:numFmt w:val="lowerRoman"/>
+      <w:lvlText w:val="%6."/>
+      <w:lvlJc w:val="right"/>
+      <w:pPr>
+        <w:ind w:left="4320" w:hanging="180"/>
+      </w:pPr>
+    </w:lvl>
+    <w:lvl w:ilvl="6" w:tplc="0409000F" w:tentative="1">
+      <w:start w:val="1"/>
+      <w:numFmt w:val="decimal"/>
+      <w:lvlText w:val="%7."/>
+      <w:lvlJc w:val="left"/>
+      <w:pPr>
+        <w:ind w:left="5040" w:hanging="360"/>
+      </w:pPr>
+    </w:lvl>
+    <w:lvl w:ilvl="7" w:tplc="04090019" w:tentative="1">
+      <w:start w:val="1"/>
+      <w:numFmt w:val="lowerLetter"/>
+      <w:lvlText w:val="%8."/>
+      <w:lvlJc w:val="left"/>
+      <w:pPr>
+        <w:ind w:left="5760" w:hanging="360"/>
+      </w:pPr>
+    </w:lvl>
+    <w:lvl w:ilvl="8" w:tplc="0409001B" w:tentative="1">
+      <w:start w:val="1"/>
+      <w:numFmt w:val="lowerRoman"/>
+      <w:lvlText w:val="%9."/>
+      <w:lvlJc w:val="right"/>
+      <w:pPr>
+        <w:ind w:left="6480" w:hanging="180"/>
+      </w:pPr>
+    </w:lvl>
+  </w:abstractNum>
+  <w:abstractNum w:abstractNumId="2" w15:restartNumberingAfterBreak="0">
+    <w:nsid w:val="6E40642B"/>
+    <w:multiLevelType w:val="hybridMultilevel"/>
+    <w:tmpl w:val="096E1092"/>
+    <w:lvl w:ilvl="0" w:tplc="0409000F">
+      <w:start w:val="1"/>
+      <w:numFmt w:val="decimal"/>
+      <w:lvlText w:val="%1."/>
+      <w:lvlJc w:val="left"/>
+      <w:pPr>
+        <w:ind w:left="720" w:hanging="360"/>
+      </w:pPr>
+      <w:rPr>
+        <w:rFonts w:hint="default"/>
+      </w:rPr>
+    </w:lvl>
+    <w:lvl w:ilvl="1" w:tplc="04090019" w:tentative="1">
+      <w:start w:val="1"/>
+      <w:numFmt w:val="lowerLetter"/>
+      <w:lvlText w:val="%2."/>
+      <w:lvlJc w:val="left"/>
+      <w:pPr>
+        <w:ind w:left="1440" w:hanging="360"/>
+      </w:pPr>
+    </w:lvl>
+    <w:lvl w:ilvl="2" w:tplc="0409001B" w:tentative="1">
+      <w:start w:val="1"/>
+      <w:numFmt w:val="lowerRoman"/>
+      <w:lvlText w:val="%3."/>
+      <w:lvlJc w:val="right"/>
+      <w:pPr>
+        <w:ind w:left="2160" w:hanging="180"/>
+      </w:pPr>
+    </w:lvl>
+    <w:lvl w:ilvl="3" w:tplc="0409000F" w:tentative="1">
+      <w:start w:val="1"/>
+      <w:numFmt w:val="decimal"/>
+      <w:lvlText w:val="%4."/>
+      <w:lvlJc w:val="left"/>
+      <w:pPr>
+        <w:ind w:left="2880" w:hanging="360"/>
+      </w:pPr>
+    </w:lvl>
+    <w:lvl w:ilvl="4" w:tplc="04090019" w:tentative="1">
+      <w:start w:val="1"/>
+      <w:numFmt w:val="lowerLetter"/>
+      <w:lvlText w:val="%5."/>
+      <w:lvlJc w:val="left"/>
+      <w:pPr>
+        <w:ind w:left="3600" w:hanging="360"/>
+      </w:pPr>
+    </w:lvl>
+    <w:lvl w:ilvl="5" w:tplc="0409001B" w:tentative="1">
+      <w:start w:val="1"/>
+      <w:numFmt w:val="lowerRoman"/>
+      <w:lvlText w:val="%6."/>
+      <w:lvlJc w:val="right"/>
+      <w:pPr>
+        <w:ind w:left="4320" w:hanging="180"/>
+      </w:pPr>
+    </w:lvl>
+    <w:lvl w:ilvl="6" w:tplc="0409000F" w:tentative="1">
+      <w:start w:val="1"/>
+      <w:numFmt w:val="decimal"/>
+      <w:lvlText w:val="%7."/>
+      <w:lvlJc w:val="left"/>
+      <w:pPr>
+        <w:ind w:left="5040" w:hanging="360"/>
+      </w:pPr>
+    </w:lvl>
+    <w:lvl w:ilvl="7" w:tplc="04090019" w:tentative="1">
+      <w:start w:val="1"/>
+      <w:numFmt w:val="lowerLetter"/>
+      <w:lvlText w:val="%8."/>
+      <w:lvlJc w:val="left"/>
+      <w:pPr>
+        <w:ind w:left="5760" w:hanging="360"/>
+      </w:pPr>
+    </w:lvl>
+    <w:lvl w:ilvl="8" w:tplc="0409001B" w:tentative="1">
+      <w:start w:val="1"/>
+      <w:numFmt w:val="lowerRoman"/>
+      <w:lvlText w:val="%9."/>
+      <w:lvlJc w:val="right"/>
+      <w:pPr>
+        <w:ind w:left="6480" w:hanging="180"/>
+      </w:pPr>
+    </w:lvl>
+  </w:abstractNum>
+  <w:num w:numId="1">
+    <w:abstractNumId w:val="0"/>
+  </w:num>
+  <w:num w:numId="2">
+    <w:abstractNumId w:val="1"/>
+  </w:num>
+  <w:num w:numId="3">
+    <w:abstractNumId w:val="2"/>
+  </w:num>
+</w:numbering>
 </file>
 
 <file path=word/styles.xml><?xml version="1.0" encoding="utf-8"?>
@@ -465,6 +3132,58 @@
     <w:semiHidden/>
     <w:unhideWhenUsed/>
   </w:style>
+  <w:style w:type="paragraph" w:styleId="ListParagraph">
+    <w:name w:val="List Paragraph"/>
+    <w:basedOn w:val="Normal"/>
+    <w:uiPriority w:val="34"/>
+    <w:qFormat/>
+    <w:rsid w:val="00D83E1E"/>
+    <w:pPr>
+      <w:ind w:left="720"/>
+      <w:contextualSpacing/>
+    </w:pPr>
+  </w:style>
+  <w:style w:type="table" w:styleId="TableGrid">
+    <w:name w:val="Table Grid"/>
+    <w:basedOn w:val="TableNormal"/>
+    <w:uiPriority w:val="39"/>
+    <w:rsid w:val="00D03D38"/>
+    <w:pPr>
+      <w:spacing w:after="0" w:line="240" w:lineRule="auto"/>
+    </w:pPr>
+    <w:tblPr>
+      <w:tblBorders>
+        <w:top w:val="single" w:sz="4" w:space="0" w:color="auto"/>
+        <w:left w:val="single" w:sz="4" w:space="0" w:color="auto"/>
+        <w:bottom w:val="single" w:sz="4" w:space="0" w:color="auto"/>
+        <w:right w:val="single" w:sz="4" w:space="0" w:color="auto"/>
+        <w:insideH w:val="single" w:sz="4" w:space="0" w:color="auto"/>
+        <w:insideV w:val="single" w:sz="4" w:space="0" w:color="auto"/>
+      </w:tblBorders>
+    </w:tblPr>
+  </w:style>
+  <w:style w:type="character" w:styleId="PlaceholderText">
+    <w:name w:val="Placeholder Text"/>
+    <w:basedOn w:val="DefaultParagraphFont"/>
+    <w:uiPriority w:val="99"/>
+    <w:semiHidden/>
+    <w:rsid w:val="00A3147D"/>
+    <w:rPr>
+      <w:color w:val="808080"/>
+    </w:rPr>
+  </w:style>
+  <w:style w:type="character" w:styleId="Hyperlink">
+    <w:name w:val="Hyperlink"/>
+    <w:basedOn w:val="DefaultParagraphFont"/>
+    <w:uiPriority w:val="99"/>
+    <w:semiHidden/>
+    <w:unhideWhenUsed/>
+    <w:rsid w:val="009244CE"/>
+    <w:rPr>
+      <w:color w:val="0000FF"/>
+      <w:u w:val="single"/>
+    </w:rPr>
+  </w:style>
 </w:styles>
 </file>
 

</xml_diff>